<commit_message>
complete all the docs which is ready for submit by lhw
meanwhile fix a bug through comparing with others
</commit_message>
<xml_diff>
--- a/doc/组48_测试文档.docx
+++ b/doc/组48_测试文档.docx
@@ -9,7 +9,7 @@
           <w:sz w:val="40"/>
         </w:rPr>
       </w:pPr>
-      <w:bookmarkStart w:id="0" w:name="_Toc414646790"/>
+      <w:bookmarkStart w:id="0" w:name="_Toc414723076"/>
       <w:r>
         <w:rPr>
           <w:rFonts w:hint="eastAsia"/>
@@ -32,7 +32,7 @@
         <w:ind w:left="960"/>
       </w:pPr>
       <w:bookmarkStart w:id="1" w:name="_Toc414633965"/>
-      <w:bookmarkStart w:id="2" w:name="_Toc414646791"/>
+      <w:bookmarkStart w:id="2" w:name="_Toc414723077"/>
       <w:r>
         <w:rPr>
           <w:rFonts w:hint="eastAsia"/>
@@ -77,7 +77,7 @@
       <w:pPr>
         <w:pStyle w:val="a6"/>
       </w:pPr>
-      <w:bookmarkStart w:id="3" w:name="_Toc414646792"/>
+      <w:bookmarkStart w:id="3" w:name="_Toc414723078"/>
       <w:r>
         <w:rPr>
           <w:lang w:val="zh-CN"/>
@@ -106,7 +106,7 @@
       <w:r>
         <w:fldChar w:fldCharType="separate"/>
       </w:r>
-      <w:hyperlink w:anchor="_Toc414646790" w:history="1">
+      <w:hyperlink w:anchor="_Toc414723076" w:history="1">
         <w:r>
           <w:rPr>
             <w:rStyle w:val="a7"/>
@@ -141,7 +141,7 @@
             <w:noProof/>
             <w:webHidden/>
           </w:rPr>
-          <w:instrText xml:space="preserve"> PAGEREF _Toc414646790 \h </w:instrText>
+          <w:instrText xml:space="preserve"> PAGEREF _Toc414723076 \h </w:instrText>
         </w:r>
         <w:r>
           <w:rPr>
@@ -183,7 +183,7 @@
           <w:sz w:val="21"/>
         </w:rPr>
       </w:pPr>
-      <w:hyperlink w:anchor="_Toc414646791" w:history="1">
+      <w:hyperlink w:anchor="_Toc414723077" w:history="1">
         <w:r>
           <w:rPr>
             <w:rStyle w:val="a7"/>
@@ -226,7 +226,7 @@
             <w:noProof/>
             <w:webHidden/>
           </w:rPr>
-          <w:instrText xml:space="preserve"> PAGEREF _Toc414646791 \h </w:instrText>
+          <w:instrText xml:space="preserve"> PAGEREF _Toc414723077 \h </w:instrText>
         </w:r>
         <w:r>
           <w:rPr>
@@ -268,7 +268,7 @@
           <w:sz w:val="21"/>
         </w:rPr>
       </w:pPr>
-      <w:hyperlink w:anchor="_Toc414646792" w:history="1">
+      <w:hyperlink w:anchor="_Toc414723078" w:history="1">
         <w:r>
           <w:rPr>
             <w:rStyle w:val="a7"/>
@@ -297,7 +297,7 @@
             <w:noProof/>
             <w:webHidden/>
           </w:rPr>
-          <w:instrText xml:space="preserve"> PAGEREF _Toc414646792 \h </w:instrText>
+          <w:instrText xml:space="preserve"> PAGEREF _Toc414723078 \h </w:instrText>
         </w:r>
         <w:r>
           <w:rPr>
@@ -340,7 +340,7 @@
           <w:sz w:val="21"/>
         </w:rPr>
       </w:pPr>
-      <w:hyperlink w:anchor="_Toc414646793" w:history="1">
+      <w:hyperlink w:anchor="_Toc414723079" w:history="1">
         <w:r>
           <w:rPr>
             <w:rStyle w:val="a7"/>
@@ -382,7 +382,7 @@
             <w:noProof/>
             <w:webHidden/>
           </w:rPr>
-          <w:instrText xml:space="preserve"> PAGEREF _Toc414646793 \h </w:instrText>
+          <w:instrText xml:space="preserve"> PAGEREF _Toc414723079 \h </w:instrText>
         </w:r>
         <w:r>
           <w:rPr>
@@ -426,7 +426,7 @@
           <w:sz w:val="21"/>
         </w:rPr>
       </w:pPr>
-      <w:hyperlink w:anchor="_Toc414646794" w:history="1">
+      <w:hyperlink w:anchor="_Toc414723080" w:history="1">
         <w:r>
           <w:rPr>
             <w:rStyle w:val="a7"/>
@@ -468,7 +468,7 @@
             <w:noProof/>
             <w:webHidden/>
           </w:rPr>
-          <w:instrText xml:space="preserve"> PAGEREF _Toc414646794 \h </w:instrText>
+          <w:instrText xml:space="preserve"> PAGEREF _Toc414723080 \h </w:instrText>
         </w:r>
         <w:r>
           <w:rPr>
@@ -512,7 +512,7 @@
           <w:sz w:val="21"/>
         </w:rPr>
       </w:pPr>
-      <w:hyperlink w:anchor="_Toc414646795" w:history="1">
+      <w:hyperlink w:anchor="_Toc414723081" w:history="1">
         <w:r>
           <w:rPr>
             <w:rStyle w:val="a7"/>
@@ -554,7 +554,7 @@
             <w:noProof/>
             <w:webHidden/>
           </w:rPr>
-          <w:instrText xml:space="preserve"> PAGEREF _Toc414646795 \h </w:instrText>
+          <w:instrText xml:space="preserve"> PAGEREF _Toc414723081 \h </w:instrText>
         </w:r>
         <w:r>
           <w:rPr>
@@ -598,7 +598,7 @@
           <w:sz w:val="21"/>
         </w:rPr>
       </w:pPr>
-      <w:hyperlink w:anchor="_Toc414646796" w:history="1">
+      <w:hyperlink w:anchor="_Toc414723082" w:history="1">
         <w:r>
           <w:rPr>
             <w:rStyle w:val="a7"/>
@@ -640,7 +640,7 @@
             <w:noProof/>
             <w:webHidden/>
           </w:rPr>
-          <w:instrText xml:space="preserve"> PAGEREF _Toc414646796 \h </w:instrText>
+          <w:instrText xml:space="preserve"> PAGEREF _Toc414723082 \h </w:instrText>
         </w:r>
         <w:r>
           <w:rPr>
@@ -684,7 +684,7 @@
           <w:sz w:val="21"/>
         </w:rPr>
       </w:pPr>
-      <w:hyperlink w:anchor="_Toc414646797" w:history="1">
+      <w:hyperlink w:anchor="_Toc414723083" w:history="1">
         <w:r>
           <w:rPr>
             <w:rStyle w:val="a7"/>
@@ -726,7 +726,7 @@
             <w:noProof/>
             <w:webHidden/>
           </w:rPr>
-          <w:instrText xml:space="preserve"> PAGEREF _Toc414646797 \h </w:instrText>
+          <w:instrText xml:space="preserve"> PAGEREF _Toc414723083 \h </w:instrText>
         </w:r>
         <w:r>
           <w:rPr>
@@ -769,7 +769,7 @@
           <w:sz w:val="21"/>
         </w:rPr>
       </w:pPr>
-      <w:hyperlink w:anchor="_Toc414646798" w:history="1">
+      <w:hyperlink w:anchor="_Toc414723084" w:history="1">
         <w:r>
           <w:rPr>
             <w:rStyle w:val="a7"/>
@@ -811,7 +811,7 @@
             <w:noProof/>
             <w:webHidden/>
           </w:rPr>
-          <w:instrText xml:space="preserve"> PAGEREF _Toc414646798 \h </w:instrText>
+          <w:instrText xml:space="preserve"> PAGEREF _Toc414723084 \h </w:instrText>
         </w:r>
         <w:r>
           <w:rPr>
@@ -855,7 +855,7 @@
           <w:sz w:val="21"/>
         </w:rPr>
       </w:pPr>
-      <w:hyperlink w:anchor="_Toc414646799" w:history="1">
+      <w:hyperlink w:anchor="_Toc414723085" w:history="1">
         <w:r>
           <w:rPr>
             <w:rStyle w:val="a7"/>
@@ -897,7 +897,7 @@
             <w:noProof/>
             <w:webHidden/>
           </w:rPr>
-          <w:instrText xml:space="preserve"> PAGEREF _Toc414646799 \h </w:instrText>
+          <w:instrText xml:space="preserve"> PAGEREF _Toc414723085 \h </w:instrText>
         </w:r>
         <w:r>
           <w:rPr>
@@ -941,7 +941,7 @@
           <w:sz w:val="21"/>
         </w:rPr>
       </w:pPr>
-      <w:hyperlink w:anchor="_Toc414646800" w:history="1">
+      <w:hyperlink w:anchor="_Toc414723086" w:history="1">
         <w:r>
           <w:rPr>
             <w:rStyle w:val="a7"/>
@@ -983,7 +983,7 @@
             <w:noProof/>
             <w:webHidden/>
           </w:rPr>
-          <w:instrText xml:space="preserve"> PAGEREF _Toc414646800 \h </w:instrText>
+          <w:instrText xml:space="preserve"> PAGEREF _Toc414723086 \h </w:instrText>
         </w:r>
         <w:r>
           <w:rPr>
@@ -1027,7 +1027,7 @@
           <w:sz w:val="21"/>
         </w:rPr>
       </w:pPr>
-      <w:hyperlink w:anchor="_Toc414646801" w:history="1">
+      <w:hyperlink w:anchor="_Toc414723087" w:history="1">
         <w:r>
           <w:rPr>
             <w:rStyle w:val="a7"/>
@@ -1069,7 +1069,7 @@
             <w:noProof/>
             <w:webHidden/>
           </w:rPr>
-          <w:instrText xml:space="preserve"> PAGEREF _Toc414646801 \h </w:instrText>
+          <w:instrText xml:space="preserve"> PAGEREF _Toc414723087 \h </w:instrText>
         </w:r>
         <w:r>
           <w:rPr>
@@ -1113,7 +1113,7 @@
           <w:sz w:val="21"/>
         </w:rPr>
       </w:pPr>
-      <w:hyperlink w:anchor="_Toc414646802" w:history="1">
+      <w:hyperlink w:anchor="_Toc414723088" w:history="1">
         <w:r>
           <w:rPr>
             <w:rStyle w:val="a7"/>
@@ -1155,7 +1155,7 @@
             <w:noProof/>
             <w:webHidden/>
           </w:rPr>
-          <w:instrText xml:space="preserve"> PAGEREF _Toc414646802 \h </w:instrText>
+          <w:instrText xml:space="preserve"> PAGEREF _Toc414723088 \h </w:instrText>
         </w:r>
         <w:r>
           <w:rPr>
@@ -1199,7 +1199,7 @@
           <w:sz w:val="21"/>
         </w:rPr>
       </w:pPr>
-      <w:hyperlink w:anchor="_Toc414646803" w:history="1">
+      <w:hyperlink w:anchor="_Toc414723089" w:history="1">
         <w:r>
           <w:rPr>
             <w:rStyle w:val="a7"/>
@@ -1241,7 +1241,7 @@
             <w:noProof/>
             <w:webHidden/>
           </w:rPr>
-          <w:instrText xml:space="preserve"> PAGEREF _Toc414646803 \h </w:instrText>
+          <w:instrText xml:space="preserve"> PAGEREF _Toc414723089 \h </w:instrText>
         </w:r>
         <w:r>
           <w:rPr>
@@ -1284,7 +1284,7 @@
           <w:sz w:val="21"/>
         </w:rPr>
       </w:pPr>
-      <w:hyperlink w:anchor="_Toc414646804" w:history="1">
+      <w:hyperlink w:anchor="_Toc414723090" w:history="1">
         <w:r>
           <w:rPr>
             <w:rStyle w:val="a7"/>
@@ -1305,23 +1305,7 @@
             <w:rFonts w:hint="eastAsia"/>
             <w:noProof/>
           </w:rPr>
-          <w:t>测试</w:t>
-        </w:r>
-        <w:r>
-          <w:rPr>
-            <w:rStyle w:val="a7"/>
-            <w:rFonts w:hint="eastAsia"/>
-            <w:noProof/>
-          </w:rPr>
-          <w:t>计</w:t>
-        </w:r>
-        <w:r>
-          <w:rPr>
-            <w:rStyle w:val="a7"/>
-            <w:rFonts w:hint="eastAsia"/>
-            <w:noProof/>
-          </w:rPr>
-          <w:t>划</w:t>
+          <w:t>测试计划</w:t>
         </w:r>
         <w:r>
           <w:rPr>
@@ -1342,7 +1326,7 @@
             <w:noProof/>
             <w:webHidden/>
           </w:rPr>
-          <w:instrText xml:space="preserve"> PAGEREF _Toc414646804 \h </w:instrText>
+          <w:instrText xml:space="preserve"> PAGEREF _Toc414723090 \h </w:instrText>
         </w:r>
         <w:r>
           <w:rPr>
@@ -1386,7 +1370,7 @@
           <w:sz w:val="21"/>
         </w:rPr>
       </w:pPr>
-      <w:hyperlink w:anchor="_Toc414646805" w:history="1">
+      <w:hyperlink w:anchor="_Toc414723091" w:history="1">
         <w:r>
           <w:rPr>
             <w:rStyle w:val="a7"/>
@@ -1428,7 +1412,7 @@
             <w:noProof/>
             <w:webHidden/>
           </w:rPr>
-          <w:instrText xml:space="preserve"> PAGEREF _Toc414646805 \h </w:instrText>
+          <w:instrText xml:space="preserve"> PAGEREF _Toc414723091 \h </w:instrText>
         </w:r>
         <w:r>
           <w:rPr>
@@ -1472,7 +1456,7 @@
           <w:sz w:val="21"/>
         </w:rPr>
       </w:pPr>
-      <w:hyperlink w:anchor="_Toc414646806" w:history="1">
+      <w:hyperlink w:anchor="_Toc414723092" w:history="1">
         <w:r>
           <w:rPr>
             <w:rStyle w:val="a7"/>
@@ -1514,7 +1498,7 @@
             <w:noProof/>
             <w:webHidden/>
           </w:rPr>
-          <w:instrText xml:space="preserve"> PAGEREF _Toc414646806 \h </w:instrText>
+          <w:instrText xml:space="preserve"> PAGEREF _Toc414723092 \h </w:instrText>
         </w:r>
         <w:r>
           <w:rPr>
@@ -1558,7 +1542,7 @@
           <w:sz w:val="21"/>
         </w:rPr>
       </w:pPr>
-      <w:hyperlink w:anchor="_Toc414646807" w:history="1">
+      <w:hyperlink w:anchor="_Toc414723093" w:history="1">
         <w:r>
           <w:rPr>
             <w:rStyle w:val="a7"/>
@@ -1600,7 +1584,7 @@
             <w:noProof/>
             <w:webHidden/>
           </w:rPr>
-          <w:instrText xml:space="preserve"> PAGEREF _Toc414646807 \h </w:instrText>
+          <w:instrText xml:space="preserve"> PAGEREF _Toc414723093 \h </w:instrText>
         </w:r>
         <w:r>
           <w:rPr>
@@ -1644,7 +1628,7 @@
           <w:sz w:val="21"/>
         </w:rPr>
       </w:pPr>
-      <w:hyperlink w:anchor="_Toc414646808" w:history="1">
+      <w:hyperlink w:anchor="_Toc414723094" w:history="1">
         <w:r>
           <w:rPr>
             <w:rStyle w:val="a7"/>
@@ -1686,7 +1670,7 @@
             <w:noProof/>
             <w:webHidden/>
           </w:rPr>
-          <w:instrText xml:space="preserve"> PAGEREF _Toc414646808 \h </w:instrText>
+          <w:instrText xml:space="preserve"> PAGEREF _Toc414723094 \h </w:instrText>
         </w:r>
         <w:r>
           <w:rPr>
@@ -1730,7 +1714,7 @@
           <w:sz w:val="21"/>
         </w:rPr>
       </w:pPr>
-      <w:hyperlink w:anchor="_Toc414646809" w:history="1">
+      <w:hyperlink w:anchor="_Toc414723095" w:history="1">
         <w:r>
           <w:rPr>
             <w:rStyle w:val="a7"/>
@@ -1772,7 +1756,7 @@
             <w:noProof/>
             <w:webHidden/>
           </w:rPr>
-          <w:instrText xml:space="preserve"> PAGEREF _Toc414646809 \h </w:instrText>
+          <w:instrText xml:space="preserve"> PAGEREF _Toc414723095 \h </w:instrText>
         </w:r>
         <w:r>
           <w:rPr>
@@ -1816,7 +1800,7 @@
           <w:sz w:val="21"/>
         </w:rPr>
       </w:pPr>
-      <w:hyperlink w:anchor="_Toc414646810" w:history="1">
+      <w:hyperlink w:anchor="_Toc414723096" w:history="1">
         <w:r>
           <w:rPr>
             <w:rStyle w:val="a7"/>
@@ -1858,7 +1842,7 @@
             <w:noProof/>
             <w:webHidden/>
           </w:rPr>
-          <w:instrText xml:space="preserve"> PAGEREF _Toc414646810 \h </w:instrText>
+          <w:instrText xml:space="preserve"> PAGEREF _Toc414723096 \h </w:instrText>
         </w:r>
         <w:r>
           <w:rPr>
@@ -1902,7 +1886,7 @@
           <w:sz w:val="21"/>
         </w:rPr>
       </w:pPr>
-      <w:hyperlink w:anchor="_Toc414646811" w:history="1">
+      <w:hyperlink w:anchor="_Toc414723097" w:history="1">
         <w:r>
           <w:rPr>
             <w:rStyle w:val="a7"/>
@@ -1944,7 +1928,7 @@
             <w:noProof/>
             <w:webHidden/>
           </w:rPr>
-          <w:instrText xml:space="preserve"> PAGEREF _Toc414646811 \h </w:instrText>
+          <w:instrText xml:space="preserve"> PAGEREF _Toc414723097 \h </w:instrText>
         </w:r>
         <w:r>
           <w:rPr>
@@ -1988,7 +1972,7 @@
           <w:sz w:val="21"/>
         </w:rPr>
       </w:pPr>
-      <w:hyperlink w:anchor="_Toc414646812" w:history="1">
+      <w:hyperlink w:anchor="_Toc414723098" w:history="1">
         <w:r>
           <w:rPr>
             <w:rStyle w:val="a7"/>
@@ -2030,7 +2014,7 @@
             <w:noProof/>
             <w:webHidden/>
           </w:rPr>
-          <w:instrText xml:space="preserve"> PAGEREF _Toc414646812 \h </w:instrText>
+          <w:instrText xml:space="preserve"> PAGEREF _Toc414723098 \h </w:instrText>
         </w:r>
         <w:r>
           <w:rPr>
@@ -2074,7 +2058,7 @@
           <w:sz w:val="21"/>
         </w:rPr>
       </w:pPr>
-      <w:hyperlink w:anchor="_Toc414646813" w:history="1">
+      <w:hyperlink w:anchor="_Toc414723099" w:history="1">
         <w:r>
           <w:rPr>
             <w:rStyle w:val="a7"/>
@@ -2116,7 +2100,7 @@
             <w:noProof/>
             <w:webHidden/>
           </w:rPr>
-          <w:instrText xml:space="preserve"> PAGEREF _Toc414646813 \h </w:instrText>
+          <w:instrText xml:space="preserve"> PAGEREF _Toc414723099 \h </w:instrText>
         </w:r>
         <w:r>
           <w:rPr>
@@ -2159,7 +2143,7 @@
           <w:sz w:val="21"/>
         </w:rPr>
       </w:pPr>
-      <w:hyperlink w:anchor="_Toc414646814" w:history="1">
+      <w:hyperlink w:anchor="_Toc414723100" w:history="1">
         <w:r>
           <w:rPr>
             <w:rStyle w:val="a7"/>
@@ -2201,7 +2185,7 @@
             <w:noProof/>
             <w:webHidden/>
           </w:rPr>
-          <w:instrText xml:space="preserve"> PAGEREF _Toc414646814 \h </w:instrText>
+          <w:instrText xml:space="preserve"> PAGEREF _Toc414723100 \h </w:instrText>
         </w:r>
         <w:r>
           <w:rPr>
@@ -2221,7 +2205,7 @@
             <w:noProof/>
             <w:webHidden/>
           </w:rPr>
-          <w:t>8</w:t>
+          <w:t>9</w:t>
         </w:r>
         <w:r>
           <w:rPr>
@@ -2245,7 +2229,7 @@
           <w:sz w:val="21"/>
         </w:rPr>
       </w:pPr>
-      <w:hyperlink w:anchor="_Toc414646815" w:history="1">
+      <w:hyperlink w:anchor="_Toc414723101" w:history="1">
         <w:r>
           <w:rPr>
             <w:rStyle w:val="a7"/>
@@ -2287,7 +2271,7 @@
             <w:noProof/>
             <w:webHidden/>
           </w:rPr>
-          <w:instrText xml:space="preserve"> PAGEREF _Toc414646815 \h </w:instrText>
+          <w:instrText xml:space="preserve"> PAGEREF _Toc414723101 \h </w:instrText>
         </w:r>
         <w:r>
           <w:rPr>
@@ -2307,7 +2291,7 @@
             <w:noProof/>
             <w:webHidden/>
           </w:rPr>
-          <w:t>8</w:t>
+          <w:t>9</w:t>
         </w:r>
         <w:r>
           <w:rPr>
@@ -2331,7 +2315,7 @@
           <w:sz w:val="21"/>
         </w:rPr>
       </w:pPr>
-      <w:hyperlink w:anchor="_Toc414646816" w:history="1">
+      <w:hyperlink w:anchor="_Toc414723102" w:history="1">
         <w:r>
           <w:rPr>
             <w:rStyle w:val="a7"/>
@@ -2373,7 +2357,7 @@
             <w:noProof/>
             <w:webHidden/>
           </w:rPr>
-          <w:instrText xml:space="preserve"> PAGEREF _Toc414646816 \h </w:instrText>
+          <w:instrText xml:space="preserve"> PAGEREF _Toc414723102 \h </w:instrText>
         </w:r>
         <w:r>
           <w:rPr>
@@ -2417,7 +2401,7 @@
           <w:sz w:val="21"/>
         </w:rPr>
       </w:pPr>
-      <w:hyperlink w:anchor="_Toc414646817" w:history="1">
+      <w:hyperlink w:anchor="_Toc414723103" w:history="1">
         <w:r>
           <w:rPr>
             <w:rStyle w:val="a7"/>
@@ -2459,7 +2443,7 @@
             <w:noProof/>
             <w:webHidden/>
           </w:rPr>
-          <w:instrText xml:space="preserve"> PAGEREF _Toc414646817 \h </w:instrText>
+          <w:instrText xml:space="preserve"> PAGEREF _Toc414723103 \h </w:instrText>
         </w:r>
         <w:r>
           <w:rPr>
@@ -2503,7 +2487,7 @@
           <w:sz w:val="21"/>
         </w:rPr>
       </w:pPr>
-      <w:hyperlink w:anchor="_Toc414646818" w:history="1">
+      <w:hyperlink w:anchor="_Toc414723104" w:history="1">
         <w:r>
           <w:rPr>
             <w:rStyle w:val="a7"/>
@@ -2545,7 +2529,7 @@
             <w:noProof/>
             <w:webHidden/>
           </w:rPr>
-          <w:instrText xml:space="preserve"> PAGEREF _Toc414646818 \h </w:instrText>
+          <w:instrText xml:space="preserve"> PAGEREF _Toc414723104 \h </w:instrText>
         </w:r>
         <w:r>
           <w:rPr>
@@ -2589,7 +2573,7 @@
           <w:sz w:val="21"/>
         </w:rPr>
       </w:pPr>
-      <w:hyperlink w:anchor="_Toc414646819" w:history="1">
+      <w:hyperlink w:anchor="_Toc414723105" w:history="1">
         <w:r>
           <w:rPr>
             <w:rStyle w:val="a7"/>
@@ -2631,7 +2615,7 @@
             <w:noProof/>
             <w:webHidden/>
           </w:rPr>
-          <w:instrText xml:space="preserve"> PAGEREF _Toc414646819 \h </w:instrText>
+          <w:instrText xml:space="preserve"> PAGEREF _Toc414723105 \h </w:instrText>
         </w:r>
         <w:r>
           <w:rPr>
@@ -2651,7 +2635,7 @@
             <w:noProof/>
             <w:webHidden/>
           </w:rPr>
-          <w:t>11</w:t>
+          <w:t>12</w:t>
         </w:r>
         <w:r>
           <w:rPr>
@@ -2675,7 +2659,7 @@
           <w:sz w:val="21"/>
         </w:rPr>
       </w:pPr>
-      <w:hyperlink w:anchor="_Toc414646820" w:history="1">
+      <w:hyperlink w:anchor="_Toc414723106" w:history="1">
         <w:r>
           <w:rPr>
             <w:rStyle w:val="a7"/>
@@ -2717,7 +2701,7 @@
             <w:noProof/>
             <w:webHidden/>
           </w:rPr>
-          <w:instrText xml:space="preserve"> PAGEREF _Toc414646820 \h </w:instrText>
+          <w:instrText xml:space="preserve"> PAGEREF _Toc414723106 \h </w:instrText>
         </w:r>
         <w:r>
           <w:rPr>
@@ -2737,7 +2721,7 @@
             <w:noProof/>
             <w:webHidden/>
           </w:rPr>
-          <w:t>11</w:t>
+          <w:t>12</w:t>
         </w:r>
         <w:r>
           <w:rPr>
@@ -2761,7 +2745,7 @@
           <w:sz w:val="21"/>
         </w:rPr>
       </w:pPr>
-      <w:hyperlink w:anchor="_Toc414646821" w:history="1">
+      <w:hyperlink w:anchor="_Toc414723107" w:history="1">
         <w:r>
           <w:rPr>
             <w:rStyle w:val="a7"/>
@@ -2782,7 +2766,7 @@
             <w:rFonts w:hint="eastAsia"/>
             <w:noProof/>
           </w:rPr>
-          <w:t>缺陷报告</w:t>
+          <w:t>性能测试</w:t>
         </w:r>
         <w:r>
           <w:rPr>
@@ -2803,7 +2787,7 @@
             <w:noProof/>
             <w:webHidden/>
           </w:rPr>
-          <w:instrText xml:space="preserve"> PAGEREF _Toc414646821 \h </w:instrText>
+          <w:instrText xml:space="preserve"> PAGEREF _Toc414723107 \h </w:instrText>
         </w:r>
         <w:r>
           <w:rPr>
@@ -2823,7 +2807,7 @@
             <w:noProof/>
             <w:webHidden/>
           </w:rPr>
-          <w:t>13</w:t>
+          <w:t>14</w:t>
         </w:r>
         <w:r>
           <w:rPr>
@@ -2847,7 +2831,7 @@
           <w:sz w:val="21"/>
         </w:rPr>
       </w:pPr>
-      <w:hyperlink w:anchor="_Toc414646822" w:history="1">
+      <w:hyperlink w:anchor="_Toc414723108" w:history="1">
         <w:r>
           <w:rPr>
             <w:rStyle w:val="a7"/>
@@ -2868,6 +2852,92 @@
             <w:rFonts w:hint="eastAsia"/>
             <w:noProof/>
           </w:rPr>
+          <w:t>缺陷报告</w:t>
+        </w:r>
+        <w:r>
+          <w:rPr>
+            <w:noProof/>
+            <w:webHidden/>
+          </w:rPr>
+          <w:tab/>
+        </w:r>
+        <w:r>
+          <w:rPr>
+            <w:noProof/>
+            <w:webHidden/>
+          </w:rPr>
+          <w:fldChar w:fldCharType="begin"/>
+        </w:r>
+        <w:r>
+          <w:rPr>
+            <w:noProof/>
+            <w:webHidden/>
+          </w:rPr>
+          <w:instrText xml:space="preserve"> PAGEREF _Toc414723108 \h </w:instrText>
+        </w:r>
+        <w:r>
+          <w:rPr>
+            <w:noProof/>
+            <w:webHidden/>
+          </w:rPr>
+        </w:r>
+        <w:r>
+          <w:rPr>
+            <w:noProof/>
+            <w:webHidden/>
+          </w:rPr>
+          <w:fldChar w:fldCharType="separate"/>
+        </w:r>
+        <w:r>
+          <w:rPr>
+            <w:noProof/>
+            <w:webHidden/>
+          </w:rPr>
+          <w:t>15</w:t>
+        </w:r>
+        <w:r>
+          <w:rPr>
+            <w:noProof/>
+            <w:webHidden/>
+          </w:rPr>
+          <w:fldChar w:fldCharType="end"/>
+        </w:r>
+      </w:hyperlink>
+    </w:p>
+    <w:p>
+      <w:pPr>
+        <w:pStyle w:val="20"/>
+        <w:tabs>
+          <w:tab w:val="left" w:pos="1050"/>
+          <w:tab w:val="right" w:leader="dot" w:pos="8296"/>
+        </w:tabs>
+        <w:ind w:left="480"/>
+        <w:rPr>
+          <w:noProof/>
+          <w:sz w:val="21"/>
+        </w:rPr>
+      </w:pPr>
+      <w:hyperlink w:anchor="_Toc414723109" w:history="1">
+        <w:r>
+          <w:rPr>
+            <w:rStyle w:val="a7"/>
+            <w:noProof/>
+          </w:rPr>
+          <w:t>4.9</w:t>
+        </w:r>
+        <w:r>
+          <w:rPr>
+            <w:noProof/>
+            <w:sz w:val="21"/>
+          </w:rPr>
+          <w:tab/>
+        </w:r>
+        <w:r>
+          <w:rPr>
+            <w:rStyle w:val="a7"/>
+            <w:rFonts w:hint="eastAsia"/>
+            <w:noProof/>
+          </w:rPr>
           <w:t>测试结果分析</w:t>
         </w:r>
         <w:r>
@@ -2889,7 +2959,7 @@
             <w:noProof/>
             <w:webHidden/>
           </w:rPr>
-          <w:instrText xml:space="preserve"> PAGEREF _Toc414646822 \h </w:instrText>
+          <w:instrText xml:space="preserve"> PAGEREF _Toc414723109 \h </w:instrText>
         </w:r>
         <w:r>
           <w:rPr>
@@ -2909,7 +2979,7 @@
             <w:noProof/>
             <w:webHidden/>
           </w:rPr>
-          <w:t>13</w:t>
+          <w:t>15</w:t>
         </w:r>
         <w:r>
           <w:rPr>
@@ -2932,7 +3002,7 @@
           <w:sz w:val="21"/>
         </w:rPr>
       </w:pPr>
-      <w:hyperlink w:anchor="_Toc414646823" w:history="1">
+      <w:hyperlink w:anchor="_Toc414723110" w:history="1">
         <w:r>
           <w:rPr>
             <w:rStyle w:val="a7"/>
@@ -2974,7 +3044,7 @@
             <w:noProof/>
             <w:webHidden/>
           </w:rPr>
-          <w:instrText xml:space="preserve"> PAGEREF _Toc414646823 \h </w:instrText>
+          <w:instrText xml:space="preserve"> PAGEREF _Toc414723110 \h </w:instrText>
         </w:r>
         <w:r>
           <w:rPr>
@@ -2994,7 +3064,7 @@
             <w:noProof/>
             <w:webHidden/>
           </w:rPr>
-          <w:t>13</w:t>
+          <w:t>15</w:t>
         </w:r>
         <w:r>
           <w:rPr>
@@ -3035,7 +3105,7 @@
       <w:pPr>
         <w:pStyle w:val="1"/>
       </w:pPr>
-      <w:bookmarkStart w:id="4" w:name="_Toc414646793"/>
+      <w:bookmarkStart w:id="4" w:name="_Toc414723079"/>
       <w:r>
         <w:rPr>
           <w:rFonts w:hint="eastAsia"/>
@@ -3048,7 +3118,7 @@
       <w:pPr>
         <w:pStyle w:val="2"/>
       </w:pPr>
-      <w:bookmarkStart w:id="5" w:name="_Toc414646794"/>
+      <w:bookmarkStart w:id="5" w:name="_Toc414723080"/>
       <w:r>
         <w:rPr>
           <w:rFonts w:hint="eastAsia"/>
@@ -3099,7 +3169,7 @@
       <w:pPr>
         <w:pStyle w:val="2"/>
       </w:pPr>
-      <w:bookmarkStart w:id="6" w:name="_Toc414646795"/>
+      <w:bookmarkStart w:id="6" w:name="_Toc414723081"/>
       <w:r>
         <w:rPr>
           <w:rFonts w:hint="eastAsia"/>
@@ -3132,7 +3202,7 @@
       <w:pPr>
         <w:pStyle w:val="2"/>
       </w:pPr>
-      <w:bookmarkStart w:id="7" w:name="_Toc414646796"/>
+      <w:bookmarkStart w:id="7" w:name="_Toc414723082"/>
       <w:r>
         <w:rPr>
           <w:rFonts w:hint="eastAsia"/>
@@ -3165,7 +3235,7 @@
       <w:pPr>
         <w:pStyle w:val="2"/>
       </w:pPr>
-      <w:bookmarkStart w:id="8" w:name="_Toc414646797"/>
+      <w:bookmarkStart w:id="8" w:name="_Toc414723083"/>
       <w:r>
         <w:rPr>
           <w:rFonts w:hint="eastAsia"/>
@@ -3346,7 +3416,7 @@
                 <w:sz w:val="20"/>
                 <w:szCs w:val="20"/>
               </w:rPr>
-              <w:t>2015/3/14</w:t>
+              <w:t>2015/3/6</w:t>
             </w:r>
           </w:p>
         </w:tc>
@@ -3420,7 +3490,7 @@
                 <w:sz w:val="20"/>
                 <w:szCs w:val="20"/>
               </w:rPr>
-              <w:t>梅杰</w:t>
+              <w:t>王俊超</w:t>
             </w:r>
           </w:p>
         </w:tc>
@@ -3444,8 +3514,47 @@
                 <w:sz w:val="20"/>
                 <w:szCs w:val="20"/>
               </w:rPr>
-              <w:t>2015/3/1</w:t>
-            </w:r>
+              <w:t>2015/3/9</w:t>
+            </w:r>
+          </w:p>
+        </w:tc>
+        <w:tc>
+          <w:tcPr>
+            <w:tcW w:w="4662" w:type="dxa"/>
+          </w:tcPr>
+          <w:p>
+            <w:pPr>
+              <w:rPr>
+                <w:rFonts w:ascii="Times New Roman" w:hAnsi="Times New Roman"/>
+                <w:kern w:val="0"/>
+                <w:sz w:val="20"/>
+                <w:szCs w:val="20"/>
+              </w:rPr>
+            </w:pPr>
+            <w:r>
+              <w:rPr>
+                <w:rFonts w:ascii="Times New Roman" w:hAnsi="Times New Roman"/>
+                <w:kern w:val="0"/>
+                <w:sz w:val="20"/>
+                <w:szCs w:val="20"/>
+              </w:rPr>
+              <w:t>完成测试计划</w:t>
+            </w:r>
+          </w:p>
+        </w:tc>
+        <w:tc>
+          <w:tcPr>
+            <w:tcW w:w="1087" w:type="dxa"/>
+          </w:tcPr>
+          <w:p>
+            <w:pPr>
+              <w:rPr>
+                <w:rFonts w:ascii="Times New Roman" w:hAnsi="Times New Roman"/>
+                <w:kern w:val="0"/>
+                <w:sz w:val="20"/>
+                <w:szCs w:val="20"/>
+              </w:rPr>
+            </w:pPr>
             <w:r>
               <w:rPr>
                 <w:rFonts w:ascii="Times New Roman" w:hAnsi="Times New Roman" w:hint="eastAsia"/>
@@ -3453,13 +3562,15 @@
                 <w:sz w:val="20"/>
                 <w:szCs w:val="20"/>
               </w:rPr>
-              <w:t>9</w:t>
-            </w:r>
-          </w:p>
-        </w:tc>
-        <w:tc>
-          <w:tcPr>
-            <w:tcW w:w="4662" w:type="dxa"/>
+              <w:t>V0.2</w:t>
+            </w:r>
+          </w:p>
+        </w:tc>
+      </w:tr>
+      <w:tr>
+        <w:tc>
+          <w:tcPr>
+            <w:tcW w:w="1271" w:type="dxa"/>
           </w:tcPr>
           <w:p>
             <w:pPr>
@@ -3477,13 +3588,13 @@
                 <w:sz w:val="20"/>
                 <w:szCs w:val="20"/>
               </w:rPr>
-              <w:t>完善测试文档界面部分</w:t>
-            </w:r>
-          </w:p>
-        </w:tc>
-        <w:tc>
-          <w:tcPr>
-            <w:tcW w:w="1087" w:type="dxa"/>
+              <w:t>梅杰</w:t>
+            </w:r>
+          </w:p>
+        </w:tc>
+        <w:tc>
+          <w:tcPr>
+            <w:tcW w:w="1433" w:type="dxa"/>
           </w:tcPr>
           <w:p>
             <w:pPr>
@@ -3496,20 +3607,27 @@
             </w:pPr>
             <w:r>
               <w:rPr>
+                <w:rFonts w:ascii="Times New Roman" w:hAnsi="Times New Roman"/>
+                <w:kern w:val="0"/>
+                <w:sz w:val="20"/>
+                <w:szCs w:val="20"/>
+              </w:rPr>
+              <w:t>2015/3/1</w:t>
+            </w:r>
+            <w:r>
+              <w:rPr>
                 <w:rFonts w:ascii="Times New Roman" w:hAnsi="Times New Roman" w:hint="eastAsia"/>
                 <w:kern w:val="0"/>
                 <w:sz w:val="20"/>
                 <w:szCs w:val="20"/>
               </w:rPr>
-              <w:t>V0.2</w:t>
-            </w:r>
-          </w:p>
-        </w:tc>
-      </w:tr>
-      <w:tr>
-        <w:tc>
-          <w:tcPr>
-            <w:tcW w:w="1271" w:type="dxa"/>
+              <w:t>9</w:t>
+            </w:r>
+          </w:p>
+        </w:tc>
+        <w:tc>
+          <w:tcPr>
+            <w:tcW w:w="4662" w:type="dxa"/>
           </w:tcPr>
           <w:p>
             <w:pPr>
@@ -3527,13 +3645,13 @@
                 <w:sz w:val="20"/>
                 <w:szCs w:val="20"/>
               </w:rPr>
-              <w:t>陈建伟</w:t>
-            </w:r>
-          </w:p>
-        </w:tc>
-        <w:tc>
-          <w:tcPr>
-            <w:tcW w:w="1433" w:type="dxa"/>
+              <w:t>完善测试文档界面部分</w:t>
+            </w:r>
+          </w:p>
+        </w:tc>
+        <w:tc>
+          <w:tcPr>
+            <w:tcW w:w="1087" w:type="dxa"/>
           </w:tcPr>
           <w:p>
             <w:pPr>
@@ -3551,13 +3669,15 @@
                 <w:sz w:val="20"/>
                 <w:szCs w:val="20"/>
               </w:rPr>
-              <w:t>2015/3/20</w:t>
-            </w:r>
-          </w:p>
-        </w:tc>
-        <w:tc>
-          <w:tcPr>
-            <w:tcW w:w="4662" w:type="dxa"/>
+              <w:t>V0.2</w:t>
+            </w:r>
+          </w:p>
+        </w:tc>
+      </w:tr>
+      <w:tr>
+        <w:tc>
+          <w:tcPr>
+            <w:tcW w:w="1271" w:type="dxa"/>
           </w:tcPr>
           <w:p>
             <w:pPr>
@@ -3575,13 +3695,13 @@
                 <w:sz w:val="20"/>
                 <w:szCs w:val="20"/>
               </w:rPr>
-              <w:t>完善功能测试部分</w:t>
-            </w:r>
-          </w:p>
-        </w:tc>
-        <w:tc>
-          <w:tcPr>
-            <w:tcW w:w="1087" w:type="dxa"/>
+              <w:t>陈建伟</w:t>
+            </w:r>
+          </w:p>
+        </w:tc>
+        <w:tc>
+          <w:tcPr>
+            <w:tcW w:w="1433" w:type="dxa"/>
           </w:tcPr>
           <w:p>
             <w:pPr>
@@ -3599,15 +3719,13 @@
                 <w:sz w:val="20"/>
                 <w:szCs w:val="20"/>
               </w:rPr>
-              <w:t>V0.3</w:t>
-            </w:r>
-          </w:p>
-        </w:tc>
-      </w:tr>
-      <w:tr>
-        <w:tc>
-          <w:tcPr>
-            <w:tcW w:w="1271" w:type="dxa"/>
+              <w:t>2015/3/20</w:t>
+            </w:r>
+          </w:p>
+        </w:tc>
+        <w:tc>
+          <w:tcPr>
+            <w:tcW w:w="4662" w:type="dxa"/>
           </w:tcPr>
           <w:p>
             <w:pPr>
@@ -3625,13 +3743,13 @@
                 <w:sz w:val="20"/>
                 <w:szCs w:val="20"/>
               </w:rPr>
-              <w:t>王俊超</w:t>
-            </w:r>
-          </w:p>
-        </w:tc>
-        <w:tc>
-          <w:tcPr>
-            <w:tcW w:w="1433" w:type="dxa"/>
+              <w:t>完善功能测试部分</w:t>
+            </w:r>
+          </w:p>
+        </w:tc>
+        <w:tc>
+          <w:tcPr>
+            <w:tcW w:w="1087" w:type="dxa"/>
           </w:tcPr>
           <w:p>
             <w:pPr>
@@ -3649,13 +3767,15 @@
                 <w:sz w:val="20"/>
                 <w:szCs w:val="20"/>
               </w:rPr>
-              <w:t>2015/3/20</w:t>
-            </w:r>
-          </w:p>
-        </w:tc>
-        <w:tc>
-          <w:tcPr>
-            <w:tcW w:w="4662" w:type="dxa"/>
+              <w:t>V0.3</w:t>
+            </w:r>
+          </w:p>
+        </w:tc>
+      </w:tr>
+      <w:tr>
+        <w:tc>
+          <w:tcPr>
+            <w:tcW w:w="1271" w:type="dxa"/>
           </w:tcPr>
           <w:p>
             <w:pPr>
@@ -3673,13 +3793,13 @@
                 <w:sz w:val="20"/>
                 <w:szCs w:val="20"/>
               </w:rPr>
-              <w:t>完善单元测试</w:t>
-            </w:r>
-          </w:p>
-        </w:tc>
-        <w:tc>
-          <w:tcPr>
-            <w:tcW w:w="1087" w:type="dxa"/>
+              <w:t>王俊超</w:t>
+            </w:r>
+          </w:p>
+        </w:tc>
+        <w:tc>
+          <w:tcPr>
+            <w:tcW w:w="1433" w:type="dxa"/>
           </w:tcPr>
           <w:p>
             <w:pPr>
@@ -3697,15 +3817,13 @@
                 <w:sz w:val="20"/>
                 <w:szCs w:val="20"/>
               </w:rPr>
-              <w:t>V0.4</w:t>
-            </w:r>
-          </w:p>
-        </w:tc>
-      </w:tr>
-      <w:tr>
-        <w:tc>
-          <w:tcPr>
-            <w:tcW w:w="1271" w:type="dxa"/>
+              <w:t>2015/3/20</w:t>
+            </w:r>
+          </w:p>
+        </w:tc>
+        <w:tc>
+          <w:tcPr>
+            <w:tcW w:w="4662" w:type="dxa"/>
           </w:tcPr>
           <w:p>
             <w:pPr>
@@ -3716,11 +3834,20 @@
                 <w:szCs w:val="20"/>
               </w:rPr>
             </w:pPr>
-          </w:p>
-        </w:tc>
-        <w:tc>
-          <w:tcPr>
-            <w:tcW w:w="1433" w:type="dxa"/>
+            <w:r>
+              <w:rPr>
+                <w:rFonts w:ascii="Times New Roman" w:hAnsi="Times New Roman" w:hint="eastAsia"/>
+                <w:kern w:val="0"/>
+                <w:sz w:val="20"/>
+                <w:szCs w:val="20"/>
+              </w:rPr>
+              <w:t>完善单元测试</w:t>
+            </w:r>
+          </w:p>
+        </w:tc>
+        <w:tc>
+          <w:tcPr>
+            <w:tcW w:w="1087" w:type="dxa"/>
           </w:tcPr>
           <w:p>
             <w:pPr>
@@ -3731,11 +3858,22 @@
                 <w:szCs w:val="20"/>
               </w:rPr>
             </w:pPr>
-          </w:p>
-        </w:tc>
-        <w:tc>
-          <w:tcPr>
-            <w:tcW w:w="4662" w:type="dxa"/>
+            <w:r>
+              <w:rPr>
+                <w:rFonts w:ascii="Times New Roman" w:hAnsi="Times New Roman" w:hint="eastAsia"/>
+                <w:kern w:val="0"/>
+                <w:sz w:val="20"/>
+                <w:szCs w:val="20"/>
+              </w:rPr>
+              <w:t>V0.4</w:t>
+            </w:r>
+          </w:p>
+        </w:tc>
+      </w:tr>
+      <w:tr>
+        <w:tc>
+          <w:tcPr>
+            <w:tcW w:w="1271" w:type="dxa"/>
           </w:tcPr>
           <w:p>
             <w:pPr>
@@ -3746,11 +3884,20 @@
                 <w:szCs w:val="20"/>
               </w:rPr>
             </w:pPr>
-          </w:p>
-        </w:tc>
-        <w:tc>
-          <w:tcPr>
-            <w:tcW w:w="1087" w:type="dxa"/>
+            <w:r>
+              <w:rPr>
+                <w:rFonts w:ascii="Times New Roman" w:hAnsi="Times New Roman" w:hint="eastAsia"/>
+                <w:kern w:val="0"/>
+                <w:sz w:val="20"/>
+                <w:szCs w:val="20"/>
+              </w:rPr>
+              <w:t>刘瀚文</w:t>
+            </w:r>
+          </w:p>
+        </w:tc>
+        <w:tc>
+          <w:tcPr>
+            <w:tcW w:w="1433" w:type="dxa"/>
           </w:tcPr>
           <w:p>
             <w:pPr>
@@ -3761,6 +3908,63 @@
                 <w:szCs w:val="20"/>
               </w:rPr>
             </w:pPr>
+            <w:r>
+              <w:rPr>
+                <w:rFonts w:ascii="Times New Roman" w:hAnsi="Times New Roman"/>
+                <w:kern w:val="0"/>
+                <w:sz w:val="20"/>
+                <w:szCs w:val="20"/>
+              </w:rPr>
+              <w:t>2015/3/21</w:t>
+            </w:r>
+          </w:p>
+        </w:tc>
+        <w:tc>
+          <w:tcPr>
+            <w:tcW w:w="4662" w:type="dxa"/>
+          </w:tcPr>
+          <w:p>
+            <w:pPr>
+              <w:rPr>
+                <w:rFonts w:ascii="Times New Roman" w:hAnsi="Times New Roman"/>
+                <w:kern w:val="0"/>
+                <w:sz w:val="20"/>
+                <w:szCs w:val="20"/>
+              </w:rPr>
+            </w:pPr>
+            <w:r>
+              <w:rPr>
+                <w:rFonts w:ascii="Times New Roman" w:hAnsi="Times New Roman"/>
+                <w:kern w:val="0"/>
+                <w:sz w:val="20"/>
+                <w:szCs w:val="20"/>
+              </w:rPr>
+              <w:t>完成性能测试</w:t>
+            </w:r>
+          </w:p>
+        </w:tc>
+        <w:tc>
+          <w:tcPr>
+            <w:tcW w:w="1087" w:type="dxa"/>
+          </w:tcPr>
+          <w:p>
+            <w:pPr>
+              <w:rPr>
+                <w:rFonts w:ascii="Times New Roman" w:hAnsi="Times New Roman"/>
+                <w:kern w:val="0"/>
+                <w:sz w:val="20"/>
+                <w:szCs w:val="20"/>
+              </w:rPr>
+            </w:pPr>
+            <w:r>
+              <w:rPr>
+                <w:rFonts w:ascii="Times New Roman" w:hAnsi="Times New Roman" w:hint="eastAsia"/>
+                <w:kern w:val="0"/>
+                <w:sz w:val="20"/>
+                <w:szCs w:val="20"/>
+              </w:rPr>
+              <w:t>V1.0</w:t>
+            </w:r>
           </w:p>
         </w:tc>
       </w:tr>
@@ -3899,7 +4103,7 @@
       <w:pPr>
         <w:pStyle w:val="1"/>
       </w:pPr>
-      <w:bookmarkStart w:id="9" w:name="_Toc414646798"/>
+      <w:bookmarkStart w:id="9" w:name="_Toc414723084"/>
       <w:r>
         <w:rPr>
           <w:rFonts w:hint="eastAsia"/>
@@ -3912,7 +4116,7 @@
       <w:pPr>
         <w:pStyle w:val="2"/>
       </w:pPr>
-      <w:bookmarkStart w:id="10" w:name="_Toc414646799"/>
+      <w:bookmarkStart w:id="10" w:name="_Toc414723085"/>
       <w:r>
         <w:rPr>
           <w:rFonts w:hint="eastAsia"/>
@@ -3936,7 +4140,7 @@
       <w:pPr>
         <w:pStyle w:val="2"/>
       </w:pPr>
-      <w:bookmarkStart w:id="11" w:name="_Toc414646800"/>
+      <w:bookmarkStart w:id="11" w:name="_Toc414723086"/>
       <w:r>
         <w:t>对象</w:t>
       </w:r>
@@ -3951,7 +4155,7 @@
       <w:pPr>
         <w:pStyle w:val="2"/>
       </w:pPr>
-      <w:bookmarkStart w:id="12" w:name="_Toc414646801"/>
+      <w:bookmarkStart w:id="12" w:name="_Toc414723087"/>
       <w:r>
         <w:rPr>
           <w:rFonts w:hint="eastAsia"/>
@@ -3981,7 +4185,7 @@
       <w:pPr>
         <w:pStyle w:val="2"/>
       </w:pPr>
-      <w:bookmarkStart w:id="13" w:name="_Toc414646802"/>
+      <w:bookmarkStart w:id="13" w:name="_Toc414723088"/>
       <w:r>
         <w:rPr>
           <w:rFonts w:hint="eastAsia"/>
@@ -4041,7 +4245,7 @@
       <w:pPr>
         <w:pStyle w:val="2"/>
       </w:pPr>
-      <w:bookmarkStart w:id="14" w:name="_Toc414646803"/>
+      <w:bookmarkStart w:id="14" w:name="_Toc414723089"/>
       <w:r>
         <w:rPr>
           <w:rFonts w:hint="eastAsia"/>
@@ -4210,49 +4414,47 @@
       <w:r>
         <w:br w:type="page"/>
       </w:r>
-      <w:r>
-        <w:lastRenderedPageBreak/>
-        <w:br w:type="page"/>
-      </w:r>
+      <w:bookmarkStart w:id="15" w:name="_GoBack"/>
+      <w:bookmarkEnd w:id="15"/>
     </w:p>
     <w:p>
       <w:pPr>
         <w:pStyle w:val="1"/>
       </w:pPr>
-      <w:bookmarkStart w:id="15" w:name="_Toc414646804"/>
+      <w:bookmarkStart w:id="16" w:name="_Toc414723090"/>
       <w:r>
         <w:rPr>
           <w:rFonts w:hint="eastAsia"/>
         </w:rPr>
         <w:t>测试计划</w:t>
       </w:r>
-      <w:bookmarkEnd w:id="15"/>
+      <w:bookmarkEnd w:id="16"/>
     </w:p>
     <w:p>
       <w:pPr>
         <w:pStyle w:val="2"/>
       </w:pPr>
-      <w:bookmarkStart w:id="16" w:name="_Toc414646805"/>
+      <w:bookmarkStart w:id="17" w:name="_Toc414723091"/>
       <w:r>
         <w:rPr>
           <w:rFonts w:hint="eastAsia"/>
         </w:rPr>
         <w:t>单元测试计划</w:t>
       </w:r>
-      <w:bookmarkEnd w:id="16"/>
+      <w:bookmarkEnd w:id="17"/>
     </w:p>
     <w:p>
       <w:pPr>
         <w:pStyle w:val="3"/>
       </w:pPr>
-      <w:bookmarkStart w:id="17" w:name="_Toc414646806"/>
+      <w:bookmarkStart w:id="18" w:name="_Toc414723092"/>
       <w:r>
         <w:rPr>
           <w:rFonts w:hint="eastAsia"/>
         </w:rPr>
         <w:t>单元测试范围</w:t>
       </w:r>
-      <w:bookmarkEnd w:id="17"/>
+      <w:bookmarkEnd w:id="18"/>
     </w:p>
     <w:p>
       <w:r>
@@ -4292,14 +4494,14 @@
       <w:pPr>
         <w:pStyle w:val="3"/>
       </w:pPr>
-      <w:bookmarkStart w:id="18" w:name="_Toc414646807"/>
+      <w:bookmarkStart w:id="19" w:name="_Toc414723093"/>
       <w:r>
         <w:rPr>
           <w:rFonts w:hint="eastAsia"/>
         </w:rPr>
         <w:t>单元测试策略</w:t>
       </w:r>
-      <w:bookmarkEnd w:id="18"/>
+      <w:bookmarkEnd w:id="19"/>
     </w:p>
     <w:p>
       <w:pPr>
@@ -4570,7 +4772,7 @@
       <w:pPr>
         <w:pStyle w:val="2"/>
       </w:pPr>
-      <w:bookmarkStart w:id="19" w:name="_Toc414646808"/>
+      <w:bookmarkStart w:id="20" w:name="_Toc414723094"/>
       <w:r>
         <w:rPr>
           <w:rFonts w:hint="eastAsia"/>
@@ -4578,20 +4780,20 @@
         <w:lastRenderedPageBreak/>
         <w:t>集成测试计划</w:t>
       </w:r>
-      <w:bookmarkEnd w:id="19"/>
+      <w:bookmarkEnd w:id="20"/>
     </w:p>
     <w:p>
       <w:pPr>
         <w:pStyle w:val="3"/>
       </w:pPr>
-      <w:bookmarkStart w:id="20" w:name="_Toc414646809"/>
+      <w:bookmarkStart w:id="21" w:name="_Toc414723095"/>
       <w:r>
         <w:rPr>
           <w:rFonts w:hint="eastAsia"/>
         </w:rPr>
         <w:t>集成测试计划范围和资源</w:t>
       </w:r>
-      <w:bookmarkEnd w:id="20"/>
+      <w:bookmarkEnd w:id="21"/>
     </w:p>
     <w:p>
       <w:pPr>
@@ -4785,7 +4987,7 @@
           <w:kern w:val="0"/>
           <w:szCs w:val="24"/>
         </w:rPr>
-        <w:instrText xml:space="preserve"> </w:instrText>
+        <w:instrText xml:space="preserve"> INCLUDEPICTURE  "C:\\Users\\wjc\\AppData\\Roaming\\Tencent\\Users\\1013419927\\QQ\\WinTemp\\RichOle\\1_2NELYJLZYE5SG7)MA%9II.png" \* MERGEFORMATINET </w:instrText>
       </w:r>
       <w:r>
         <w:rPr>
@@ -4793,7 +4995,7 @@
           <w:kern w:val="0"/>
           <w:szCs w:val="24"/>
         </w:rPr>
-        <w:instrText>INCLUDEPICTURE  "C:\\Users\\wjc\\AppData\\Roaming\\Tencent\\Users\\1013419927\\QQ\\WinTemp\\RichOle\\1_2NE</w:instrText>
+        <w:fldChar w:fldCharType="separate"/>
       </w:r>
       <w:r>
         <w:rPr>
@@ -4801,7 +5003,7 @@
           <w:kern w:val="0"/>
           <w:szCs w:val="24"/>
         </w:rPr>
-        <w:instrText>LYJLZYE5SG7)MA%9II.png" \* MERGEFORMATINET</w:instrText>
+        <w:fldChar w:fldCharType="begin"/>
       </w:r>
       <w:r>
         <w:rPr>
@@ -4809,7 +5011,55 @@
           <w:kern w:val="0"/>
           <w:szCs w:val="24"/>
         </w:rPr>
-        <w:instrText xml:space="preserve"> </w:instrText>
+        <w:instrText xml:space="preserve"> INCLUDEPICTURE  "C:\\wjc\\AppData\\Roaming\\Tencent\\Users\\1013419927\\QQ\\WinTemp\\RichOle\\1_2NELYJLZYE5SG7)MA%9II.png" \* MERGEFORMATINET </w:instrText>
+      </w:r>
+      <w:r>
+        <w:rPr>
+          <w:rFonts w:ascii="宋体" w:hAnsi="宋体" w:cs="宋体"/>
+          <w:kern w:val="0"/>
+          <w:szCs w:val="24"/>
+        </w:rPr>
+        <w:fldChar w:fldCharType="separate"/>
+      </w:r>
+      <w:r>
+        <w:rPr>
+          <w:rFonts w:ascii="宋体" w:hAnsi="宋体" w:cs="宋体"/>
+          <w:kern w:val="0"/>
+          <w:szCs w:val="24"/>
+        </w:rPr>
+        <w:fldChar w:fldCharType="begin"/>
+      </w:r>
+      <w:r>
+        <w:rPr>
+          <w:rFonts w:ascii="宋体" w:hAnsi="宋体" w:cs="宋体"/>
+          <w:kern w:val="0"/>
+          <w:szCs w:val="24"/>
+        </w:rPr>
+        <w:instrText xml:space="preserve"> INCLUDEPICTURE  "C:\\wjc\\AppData\\Roaming\\Tencent\\Users\\1013419927\\QQ\\WinTemp\\RichOle\\1_2NELYJLZYE5SG7)MA%9II.png" \* MERGEFORMATINET </w:instrText>
+      </w:r>
+      <w:r>
+        <w:rPr>
+          <w:rFonts w:ascii="宋体" w:hAnsi="宋体" w:cs="宋体"/>
+          <w:kern w:val="0"/>
+          <w:szCs w:val="24"/>
+        </w:rPr>
+        <w:fldChar w:fldCharType="separate"/>
+      </w:r>
+      <w:r>
+        <w:rPr>
+          <w:rFonts w:ascii="宋体" w:hAnsi="宋体" w:cs="宋体"/>
+          <w:kern w:val="0"/>
+          <w:szCs w:val="24"/>
+        </w:rPr>
+        <w:fldChar w:fldCharType="begin"/>
+      </w:r>
+      <w:r>
+        <w:rPr>
+          <w:rFonts w:ascii="宋体" w:hAnsi="宋体" w:cs="宋体"/>
+          <w:kern w:val="0"/>
+          <w:szCs w:val="24"/>
+        </w:rPr>
+        <w:instrText xml:space="preserve"> INCLUDEPICTURE  "C:\\wjc\\AppData\\Roaming\\Tencent\\Users\\1013419927\\QQ\\WinTemp\\RichOle\\1_2NELYJLZYE5SG7)MA%9II.png" \* MERGEFORMATINET </w:instrText>
       </w:r>
       <w:r>
         <w:rPr>
@@ -4845,10 +5095,34 @@
             <v:path o:extrusionok="f" gradientshapeok="t" o:connecttype="rect"/>
             <o:lock v:ext="edit" aspectratio="t"/>
           </v:shapetype>
-          <v:shape id="_x0000_i1025" type="#_x0000_t75" alt="" style="width:7in;height:224.15pt">
+          <v:shape id="_x0000_i1025" type="#_x0000_t75" alt="" style="width:7in;height:224.25pt">
             <v:imagedata r:id="rId9" r:href="rId10"/>
           </v:shape>
         </w:pict>
+      </w:r>
+      <w:r>
+        <w:rPr>
+          <w:rFonts w:ascii="宋体" w:hAnsi="宋体" w:cs="宋体"/>
+          <w:kern w:val="0"/>
+          <w:szCs w:val="24"/>
+        </w:rPr>
+        <w:fldChar w:fldCharType="end"/>
+      </w:r>
+      <w:r>
+        <w:rPr>
+          <w:rFonts w:ascii="宋体" w:hAnsi="宋体" w:cs="宋体"/>
+          <w:kern w:val="0"/>
+          <w:szCs w:val="24"/>
+        </w:rPr>
+        <w:fldChar w:fldCharType="end"/>
+      </w:r>
+      <w:r>
+        <w:rPr>
+          <w:rFonts w:ascii="宋体" w:hAnsi="宋体" w:cs="宋体"/>
+          <w:kern w:val="0"/>
+          <w:szCs w:val="24"/>
+        </w:rPr>
+        <w:fldChar w:fldCharType="end"/>
       </w:r>
       <w:r>
         <w:rPr>
@@ -4872,7 +5146,7 @@
       <w:pPr>
         <w:pStyle w:val="3"/>
       </w:pPr>
-      <w:bookmarkStart w:id="21" w:name="_Toc414646810"/>
+      <w:bookmarkStart w:id="22" w:name="_Toc414723096"/>
       <w:r>
         <w:rPr>
           <w:rFonts w:hint="eastAsia"/>
@@ -4880,7 +5154,7 @@
         <w:lastRenderedPageBreak/>
         <w:t>集成测试结束交付的产物</w:t>
       </w:r>
-      <w:bookmarkEnd w:id="21"/>
+      <w:bookmarkEnd w:id="22"/>
     </w:p>
     <w:p>
       <w:r>
@@ -4958,14 +5232,14 @@
       <w:pPr>
         <w:pStyle w:val="3"/>
       </w:pPr>
-      <w:bookmarkStart w:id="22" w:name="_Toc414646811"/>
+      <w:bookmarkStart w:id="23" w:name="_Toc414723097"/>
       <w:r>
         <w:rPr>
           <w:rFonts w:hint="eastAsia"/>
         </w:rPr>
         <w:t>执行集成测试的入口和出口条件</w:t>
       </w:r>
-      <w:bookmarkEnd w:id="22"/>
+      <w:bookmarkEnd w:id="23"/>
     </w:p>
     <w:p>
       <w:pPr>
@@ -5077,14 +5351,14 @@
       <w:pPr>
         <w:pStyle w:val="3"/>
       </w:pPr>
-      <w:bookmarkStart w:id="23" w:name="_Toc414646812"/>
+      <w:bookmarkStart w:id="24" w:name="_Toc414723098"/>
       <w:r>
         <w:rPr>
           <w:rFonts w:hint="eastAsia"/>
         </w:rPr>
         <w:t>如何判断集成测试用通过</w:t>
       </w:r>
-      <w:bookmarkEnd w:id="23"/>
+      <w:bookmarkEnd w:id="24"/>
     </w:p>
     <w:p>
       <w:r>
@@ -5119,14 +5393,14 @@
       <w:pPr>
         <w:pStyle w:val="3"/>
       </w:pPr>
-      <w:bookmarkStart w:id="24" w:name="_Toc414646813"/>
+      <w:bookmarkStart w:id="25" w:name="_Toc414723099"/>
       <w:r>
         <w:rPr>
           <w:rFonts w:hint="eastAsia"/>
         </w:rPr>
         <w:t>如何判断集成测试用例失败</w:t>
       </w:r>
-      <w:bookmarkEnd w:id="24"/>
+      <w:bookmarkEnd w:id="25"/>
     </w:p>
     <w:p>
       <w:r>
@@ -5177,10 +5451,10 @@
         <w:spacing w:before="0" w:after="0" w:line="360" w:lineRule="auto"/>
         <w:jc w:val="left"/>
       </w:pPr>
-      <w:bookmarkStart w:id="25" w:name="_Toc414646814"/>
       <w:r>
         <w:br w:type="page"/>
       </w:r>
+      <w:bookmarkStart w:id="26" w:name="_Toc414723100"/>
       <w:r>
         <w:rPr>
           <w:rFonts w:hint="eastAsia"/>
@@ -5188,7 +5462,7 @@
         <w:lastRenderedPageBreak/>
         <w:t>具体测试</w:t>
       </w:r>
-      <w:bookmarkEnd w:id="25"/>
+      <w:bookmarkEnd w:id="26"/>
     </w:p>
     <w:p>
       <w:pPr>
@@ -5196,18 +5470,18 @@
         <w:widowControl/>
         <w:jc w:val="left"/>
       </w:pPr>
-      <w:bookmarkStart w:id="26" w:name="_Toc274664399"/>
-      <w:bookmarkStart w:id="27" w:name="_Toc406524283"/>
-      <w:bookmarkStart w:id="28" w:name="_Toc414646815"/>
+      <w:bookmarkStart w:id="27" w:name="_Toc274664399"/>
+      <w:bookmarkStart w:id="28" w:name="_Toc406524283"/>
+      <w:bookmarkStart w:id="29" w:name="_Toc414723101"/>
       <w:r>
         <w:rPr>
           <w:rFonts w:hint="eastAsia"/>
         </w:rPr>
         <w:t>测试类型</w:t>
       </w:r>
-      <w:bookmarkEnd w:id="26"/>
       <w:bookmarkEnd w:id="27"/>
       <w:bookmarkEnd w:id="28"/>
+      <w:bookmarkEnd w:id="29"/>
     </w:p>
     <w:tbl>
       <w:tblPr>
@@ -5614,18 +5888,18 @@
         <w:widowControl/>
         <w:jc w:val="left"/>
       </w:pPr>
-      <w:bookmarkStart w:id="29" w:name="_Toc274664400"/>
-      <w:bookmarkStart w:id="30" w:name="_Toc406524284"/>
-      <w:bookmarkStart w:id="31" w:name="_Toc414646816"/>
+      <w:bookmarkStart w:id="30" w:name="_Toc274664400"/>
+      <w:bookmarkStart w:id="31" w:name="_Toc406524284"/>
+      <w:bookmarkStart w:id="32" w:name="_Toc414723102"/>
       <w:r>
         <w:rPr>
           <w:rFonts w:hint="eastAsia"/>
         </w:rPr>
         <w:t>测试环境与配置</w:t>
       </w:r>
-      <w:bookmarkEnd w:id="29"/>
       <w:bookmarkEnd w:id="30"/>
       <w:bookmarkEnd w:id="31"/>
+      <w:bookmarkEnd w:id="32"/>
     </w:p>
     <w:tbl>
       <w:tblPr>
@@ -5966,18 +6240,18 @@
         <w:widowControl/>
         <w:jc w:val="left"/>
       </w:pPr>
-      <w:bookmarkStart w:id="32" w:name="_Toc274664402"/>
-      <w:bookmarkStart w:id="33" w:name="_Toc406524285"/>
-      <w:bookmarkStart w:id="34" w:name="_Toc414646817"/>
+      <w:bookmarkStart w:id="33" w:name="_Toc274664402"/>
+      <w:bookmarkStart w:id="34" w:name="_Toc406524285"/>
+      <w:bookmarkStart w:id="35" w:name="_Toc414723103"/>
       <w:r>
         <w:rPr>
           <w:rFonts w:hint="eastAsia"/>
         </w:rPr>
         <w:t>测试问题总结</w:t>
       </w:r>
-      <w:bookmarkEnd w:id="32"/>
       <w:bookmarkEnd w:id="33"/>
       <w:bookmarkEnd w:id="34"/>
+      <w:bookmarkEnd w:id="35"/>
     </w:p>
     <w:p>
       <w:pPr>
@@ -6004,14 +6278,14 @@
       <w:pPr>
         <w:pStyle w:val="2"/>
       </w:pPr>
-      <w:bookmarkStart w:id="35" w:name="_Toc414646818"/>
+      <w:bookmarkStart w:id="36" w:name="_Toc414723104"/>
       <w:r>
         <w:rPr>
           <w:rFonts w:hint="eastAsia"/>
         </w:rPr>
         <w:t>单元测试用例</w:t>
       </w:r>
-      <w:bookmarkEnd w:id="35"/>
+      <w:bookmarkEnd w:id="36"/>
     </w:p>
     <w:tbl>
       <w:tblPr>
@@ -6233,7 +6507,7 @@
           <w:p>
             <w:pPr>
               <w:rPr>
-                <w:rFonts w:ascii="宋体" w:hAnsi="宋体" w:cs="宋体" w:hint="eastAsia"/>
+                <w:rFonts w:ascii="宋体" w:hAnsi="宋体" w:cs="宋体"/>
                 <w:color w:val="000000"/>
               </w:rPr>
             </w:pPr>
@@ -6253,7 +6527,7 @@
           <w:p>
             <w:pPr>
               <w:rPr>
-                <w:rFonts w:ascii="宋体" w:hAnsi="宋体" w:cs="宋体" w:hint="eastAsia"/>
+                <w:rFonts w:ascii="宋体" w:hAnsi="宋体" w:cs="宋体"/>
                 <w:color w:val="000000"/>
               </w:rPr>
             </w:pPr>
@@ -6621,7 +6895,7 @@
           <w:p>
             <w:pPr>
               <w:rPr>
-                <w:rFonts w:ascii="宋体" w:hAnsi="宋体" w:cs="宋体" w:hint="eastAsia"/>
+                <w:rFonts w:ascii="宋体" w:hAnsi="宋体" w:cs="宋体"/>
                 <w:color w:val="000000"/>
               </w:rPr>
             </w:pPr>
@@ -6648,7 +6922,7 @@
           <w:p>
             <w:pPr>
               <w:rPr>
-                <w:rFonts w:ascii="宋体" w:hAnsi="宋体" w:cs="宋体" w:hint="eastAsia"/>
+                <w:rFonts w:ascii="宋体" w:hAnsi="宋体" w:cs="宋体"/>
                 <w:color w:val="000000"/>
               </w:rPr>
             </w:pPr>
@@ -6927,8 +7201,6 @@
               </w:rPr>
               <w:t>-</w:t>
             </w:r>
-            <w:bookmarkStart w:id="36" w:name="_GoBack"/>
-            <w:bookmarkEnd w:id="36"/>
           </w:p>
         </w:tc>
         <w:tc>
@@ -6969,14 +7241,14 @@
             </w:pPr>
             <w:r>
               <w:rPr>
-                <w:rFonts w:ascii="宋体" w:hAnsi="宋体" w:cs="宋体"/>
-                <w:color w:val="000000"/>
-              </w:rPr>
-              <w:t>UI</w:t>
-            </w:r>
-            <w:r>
-              <w:rPr>
-                <w:rFonts w:ascii="宋体" w:hAnsi="宋体" w:cs="宋体" w:hint="eastAsia"/>
+                <w:rFonts w:ascii="宋体" w:hAnsi="宋体" w:cs="宋体" w:hint="eastAsia"/>
+                <w:color w:val="000000"/>
+              </w:rPr>
+              <w:t>BL</w:t>
+            </w:r>
+            <w:r>
+              <w:rPr>
+                <w:rFonts w:ascii="宋体" w:hAnsi="宋体" w:cs="宋体"/>
                 <w:color w:val="000000"/>
               </w:rPr>
               <w:t>7</w:t>
@@ -6997,17 +7269,24 @@
             <w:proofErr w:type="spellStart"/>
             <w:r>
               <w:rPr>
-                <w:rFonts w:ascii="宋体" w:hAnsi="宋体" w:cs="宋体"/>
-                <w:color w:val="000000"/>
-              </w:rPr>
-              <w:t>testPlayer</w:t>
-            </w:r>
-            <w:r>
-              <w:rPr>
-                <w:rFonts w:ascii="宋体" w:hAnsi="宋体" w:cs="宋体" w:hint="eastAsia"/>
-                <w:color w:val="000000"/>
-              </w:rPr>
-              <w:t>uiSelection</w:t>
+                <w:rFonts w:ascii="宋体" w:hAnsi="宋体" w:cs="宋体" w:hint="eastAsia"/>
+                <w:color w:val="000000"/>
+              </w:rPr>
+              <w:t>testPla</w:t>
+            </w:r>
+            <w:r>
+              <w:rPr>
+                <w:rFonts w:ascii="宋体" w:hAnsi="宋体" w:cs="宋体"/>
+                <w:color w:val="000000"/>
+              </w:rPr>
+              <w:t>y</w:t>
+            </w:r>
+            <w:r>
+              <w:rPr>
+                <w:rFonts w:ascii="宋体" w:hAnsi="宋体" w:cs="宋体" w:hint="eastAsia"/>
+                <w:color w:val="000000"/>
+              </w:rPr>
+              <w:t>erResult</w:t>
             </w:r>
             <w:proofErr w:type="spellEnd"/>
           </w:p>
@@ -7048,7 +7327,7 @@
                 <w:rFonts w:ascii="宋体" w:hAnsi="宋体" w:cs="宋体" w:hint="eastAsia"/>
                 <w:color w:val="000000"/>
               </w:rPr>
-              <w:t>-</w:t>
+              <w:t>球员计算结果正确（属性过多，不再赘述，参见程序）</w:t>
             </w:r>
           </w:p>
         </w:tc>
@@ -7068,7 +7347,7 @@
                 <w:rFonts w:ascii="宋体" w:hAnsi="宋体" w:cs="宋体" w:hint="eastAsia"/>
                 <w:color w:val="000000"/>
               </w:rPr>
-              <w:t>-</w:t>
+              <w:t>球员计算结果正确（属性过多，不再赘述，参见程序）</w:t>
             </w:r>
           </w:p>
         </w:tc>
@@ -7083,13 +7362,6 @@
                 <w:color w:val="000000"/>
               </w:rPr>
             </w:pPr>
-            <w:r>
-              <w:rPr>
-                <w:rFonts w:ascii="宋体" w:hAnsi="宋体" w:cs="宋体" w:hint="eastAsia"/>
-                <w:color w:val="000000"/>
-              </w:rPr>
-              <w:t>测试球员选择界面能否正常显示，内容是否完全、正常</w:t>
-            </w:r>
           </w:p>
         </w:tc>
       </w:tr>
@@ -7110,17 +7382,10 @@
             </w:pPr>
             <w:r>
               <w:rPr>
-                <w:rFonts w:ascii="宋体" w:hAnsi="宋体" w:cs="宋体"/>
-                <w:color w:val="000000"/>
-              </w:rPr>
-              <w:t>UI</w:t>
-            </w:r>
-            <w:r>
-              <w:rPr>
-                <w:rFonts w:ascii="宋体" w:hAnsi="宋体" w:cs="宋体" w:hint="eastAsia"/>
-                <w:color w:val="000000"/>
-              </w:rPr>
-              <w:t>8</w:t>
+                <w:rFonts w:ascii="宋体" w:hAnsi="宋体" w:cs="宋体" w:hint="eastAsia"/>
+                <w:color w:val="000000"/>
+              </w:rPr>
+              <w:t>BL8</w:t>
             </w:r>
           </w:p>
         </w:tc>
@@ -7138,17 +7403,24 @@
             <w:proofErr w:type="spellStart"/>
             <w:r>
               <w:rPr>
-                <w:rFonts w:ascii="宋体" w:hAnsi="宋体" w:cs="宋体"/>
-                <w:color w:val="000000"/>
-              </w:rPr>
-              <w:t>testPlayer</w:t>
-            </w:r>
-            <w:r>
-              <w:rPr>
-                <w:rFonts w:ascii="宋体" w:hAnsi="宋体" w:cs="宋体" w:hint="eastAsia"/>
-                <w:color w:val="000000"/>
-              </w:rPr>
-              <w:t>uiInfo</w:t>
+                <w:rFonts w:ascii="宋体" w:hAnsi="宋体" w:cs="宋体" w:hint="eastAsia"/>
+                <w:color w:val="000000"/>
+              </w:rPr>
+              <w:t>test</w:t>
+            </w:r>
+            <w:r>
+              <w:rPr>
+                <w:rFonts w:ascii="宋体" w:hAnsi="宋体" w:cs="宋体"/>
+                <w:color w:val="000000"/>
+              </w:rPr>
+              <w:t>Team</w:t>
+            </w:r>
+            <w:r>
+              <w:rPr>
+                <w:rFonts w:ascii="宋体" w:hAnsi="宋体" w:cs="宋体" w:hint="eastAsia"/>
+                <w:color w:val="000000"/>
+              </w:rPr>
+              <w:t>Result</w:t>
             </w:r>
             <w:proofErr w:type="spellEnd"/>
           </w:p>
@@ -7189,7 +7461,7 @@
                 <w:rFonts w:ascii="宋体" w:hAnsi="宋体" w:cs="宋体" w:hint="eastAsia"/>
                 <w:color w:val="000000"/>
               </w:rPr>
-              <w:t>-</w:t>
+              <w:t>球队计算结果正确（属性过多，不再赘述，参见程序）</w:t>
             </w:r>
           </w:p>
         </w:tc>
@@ -7209,7 +7481,7 @@
                 <w:rFonts w:ascii="宋体" w:hAnsi="宋体" w:cs="宋体" w:hint="eastAsia"/>
                 <w:color w:val="000000"/>
               </w:rPr>
-              <w:t>-</w:t>
+              <w:t>球队计算结果正确（属性过多，不再赘述，参见程序）</w:t>
             </w:r>
           </w:p>
         </w:tc>
@@ -7224,13 +7496,6 @@
                 <w:color w:val="000000"/>
               </w:rPr>
             </w:pPr>
-            <w:r>
-              <w:rPr>
-                <w:rFonts w:ascii="宋体" w:hAnsi="宋体" w:cs="宋体" w:hint="eastAsia"/>
-                <w:color w:val="000000"/>
-              </w:rPr>
-              <w:t>测试球员个人信息界面能否正常显示，内容是否对应、合理</w:t>
-            </w:r>
           </w:p>
         </w:tc>
       </w:tr>
@@ -7251,10 +7516,17 @@
             </w:pPr>
             <w:r>
               <w:rPr>
-                <w:rFonts w:ascii="宋体" w:hAnsi="宋体" w:cs="宋体" w:hint="eastAsia"/>
-                <w:color w:val="000000"/>
-              </w:rPr>
-              <w:t>UI9</w:t>
+                <w:rFonts w:ascii="宋体" w:hAnsi="宋体" w:cs="宋体"/>
+                <w:color w:val="000000"/>
+              </w:rPr>
+              <w:t>UI</w:t>
+            </w:r>
+            <w:r>
+              <w:rPr>
+                <w:rFonts w:ascii="宋体" w:hAnsi="宋体" w:cs="宋体" w:hint="eastAsia"/>
+                <w:color w:val="000000"/>
+              </w:rPr>
+              <w:t>7</w:t>
             </w:r>
           </w:p>
         </w:tc>
@@ -7272,24 +7544,17 @@
             <w:proofErr w:type="spellStart"/>
             <w:r>
               <w:rPr>
-                <w:rFonts w:ascii="宋体" w:hAnsi="宋体" w:cs="宋体" w:hint="eastAsia"/>
-                <w:color w:val="000000"/>
-              </w:rPr>
-              <w:t>te</w:t>
-            </w:r>
-            <w:r>
-              <w:rPr>
-                <w:rFonts w:ascii="宋体" w:hAnsi="宋体" w:cs="宋体"/>
-                <w:color w:val="000000"/>
-              </w:rPr>
-              <w:t>stPlayer</w:t>
-            </w:r>
-            <w:r>
-              <w:rPr>
-                <w:rFonts w:ascii="宋体" w:hAnsi="宋体" w:cs="宋体" w:hint="eastAsia"/>
-                <w:color w:val="000000"/>
-              </w:rPr>
-              <w:t>uiRank</w:t>
+                <w:rFonts w:ascii="宋体" w:hAnsi="宋体" w:cs="宋体"/>
+                <w:color w:val="000000"/>
+              </w:rPr>
+              <w:t>testPlayer</w:t>
+            </w:r>
+            <w:r>
+              <w:rPr>
+                <w:rFonts w:ascii="宋体" w:hAnsi="宋体" w:cs="宋体" w:hint="eastAsia"/>
+                <w:color w:val="000000"/>
+              </w:rPr>
+              <w:t>uiSelection</w:t>
             </w:r>
             <w:proofErr w:type="spellEnd"/>
           </w:p>
@@ -7370,7 +7635,7 @@
                 <w:rFonts w:ascii="宋体" w:hAnsi="宋体" w:cs="宋体" w:hint="eastAsia"/>
                 <w:color w:val="000000"/>
               </w:rPr>
-              <w:t>测试球员技术统计排名界面能否正常显示，能否进行升降序排列，能否筛选</w:t>
+              <w:t>测试球员选择界面能否正常显示，内容是否完全、正常</w:t>
             </w:r>
           </w:p>
         </w:tc>
@@ -7392,10 +7657,17 @@
             </w:pPr>
             <w:r>
               <w:rPr>
-                <w:rFonts w:ascii="宋体" w:hAnsi="宋体" w:cs="宋体" w:hint="eastAsia"/>
-                <w:color w:val="000000"/>
-              </w:rPr>
-              <w:t>UI10</w:t>
+                <w:rFonts w:ascii="宋体" w:hAnsi="宋体" w:cs="宋体"/>
+                <w:color w:val="000000"/>
+              </w:rPr>
+              <w:t>UI</w:t>
+            </w:r>
+            <w:r>
+              <w:rPr>
+                <w:rFonts w:ascii="宋体" w:hAnsi="宋体" w:cs="宋体" w:hint="eastAsia"/>
+                <w:color w:val="000000"/>
+              </w:rPr>
+              <w:t>8</w:t>
             </w:r>
           </w:p>
         </w:tc>
@@ -7413,24 +7685,17 @@
             <w:proofErr w:type="spellStart"/>
             <w:r>
               <w:rPr>
-                <w:rFonts w:ascii="宋体" w:hAnsi="宋体" w:cs="宋体" w:hint="eastAsia"/>
-                <w:color w:val="000000"/>
-              </w:rPr>
-              <w:t>te</w:t>
-            </w:r>
-            <w:r>
-              <w:rPr>
-                <w:rFonts w:ascii="宋体" w:hAnsi="宋体" w:cs="宋体"/>
-                <w:color w:val="000000"/>
-              </w:rPr>
-              <w:t>st</w:t>
-            </w:r>
-            <w:r>
-              <w:rPr>
-                <w:rFonts w:ascii="宋体" w:hAnsi="宋体" w:cs="宋体" w:hint="eastAsia"/>
-                <w:color w:val="000000"/>
-              </w:rPr>
-              <w:t>TeamuiRank</w:t>
+                <w:rFonts w:ascii="宋体" w:hAnsi="宋体" w:cs="宋体"/>
+                <w:color w:val="000000"/>
+              </w:rPr>
+              <w:t>testPlayer</w:t>
+            </w:r>
+            <w:r>
+              <w:rPr>
+                <w:rFonts w:ascii="宋体" w:hAnsi="宋体" w:cs="宋体" w:hint="eastAsia"/>
+                <w:color w:val="000000"/>
+              </w:rPr>
+              <w:t>uiInfo</w:t>
             </w:r>
             <w:proofErr w:type="spellEnd"/>
           </w:p>
@@ -7511,7 +7776,7 @@
                 <w:rFonts w:ascii="宋体" w:hAnsi="宋体" w:cs="宋体" w:hint="eastAsia"/>
                 <w:color w:val="000000"/>
               </w:rPr>
-              <w:t>测试球队技术统计排名界面能否正常显示，能否进行升降序排列</w:t>
+              <w:t>测试球员个人信息界面能否正常显示，内容是否对应、合理</w:t>
             </w:r>
           </w:p>
         </w:tc>
@@ -7536,7 +7801,7 @@
                 <w:rFonts w:ascii="宋体" w:hAnsi="宋体" w:cs="宋体" w:hint="eastAsia"/>
                 <w:color w:val="000000"/>
               </w:rPr>
-              <w:t>UI11</w:t>
+              <w:t>UI9</w:t>
             </w:r>
           </w:p>
         </w:tc>
@@ -7568,10 +7833,24 @@
             </w:r>
             <w:r>
               <w:rPr>
-                <w:rFonts w:ascii="宋体" w:hAnsi="宋体" w:cs="宋体" w:hint="eastAsia"/>
-                <w:color w:val="000000"/>
-              </w:rPr>
-              <w:t>TeamuiSelection</w:t>
+                <w:rFonts w:ascii="宋体" w:hAnsi="宋体" w:cs="宋体"/>
+                <w:color w:val="000000"/>
+              </w:rPr>
+              <w:t>ui</w:t>
+            </w:r>
+            <w:r>
+              <w:rPr>
+                <w:rFonts w:ascii="宋体" w:hAnsi="宋体" w:cs="宋体"/>
+                <w:color w:val="000000"/>
+              </w:rPr>
+              <w:t>Player</w:t>
+            </w:r>
+            <w:r>
+              <w:rPr>
+                <w:rFonts w:ascii="宋体" w:hAnsi="宋体" w:cs="宋体" w:hint="eastAsia"/>
+                <w:color w:val="000000"/>
+              </w:rPr>
+              <w:t>uiRank</w:t>
             </w:r>
             <w:proofErr w:type="spellEnd"/>
           </w:p>
@@ -7652,7 +7931,7 @@
                 <w:rFonts w:ascii="宋体" w:hAnsi="宋体" w:cs="宋体" w:hint="eastAsia"/>
                 <w:color w:val="000000"/>
               </w:rPr>
-              <w:t>测试球队选择界面能否正常显示，能否跳转</w:t>
+              <w:t>测试球员技术统计排名界面能否正常显示，能否进行升降序排列，能否筛选</w:t>
             </w:r>
           </w:p>
         </w:tc>
@@ -7677,7 +7956,8 @@
                 <w:rFonts w:ascii="宋体" w:hAnsi="宋体" w:cs="宋体" w:hint="eastAsia"/>
                 <w:color w:val="000000"/>
               </w:rPr>
-              <w:t>UI12</w:t>
+              <w:lastRenderedPageBreak/>
+              <w:t>UI10</w:t>
             </w:r>
           </w:p>
         </w:tc>
@@ -7712,7 +7992,7 @@
                 <w:rFonts w:ascii="宋体" w:hAnsi="宋体" w:cs="宋体" w:hint="eastAsia"/>
                 <w:color w:val="000000"/>
               </w:rPr>
-              <w:t>TeamuiInfo</w:t>
+              <w:t>TeamuiRank</w:t>
             </w:r>
             <w:proofErr w:type="spellEnd"/>
           </w:p>
@@ -7793,7 +8073,7 @@
                 <w:rFonts w:ascii="宋体" w:hAnsi="宋体" w:cs="宋体" w:hint="eastAsia"/>
                 <w:color w:val="000000"/>
               </w:rPr>
-              <w:t>测试球队详细信息正常显示，内容是否对应、合理</w:t>
+              <w:t>测试球队技术统计排名界面能否正常显示，能否进行升降序排列</w:t>
             </w:r>
           </w:p>
         </w:tc>
@@ -7818,7 +8098,7 @@
                 <w:rFonts w:ascii="宋体" w:hAnsi="宋体" w:cs="宋体" w:hint="eastAsia"/>
                 <w:color w:val="000000"/>
               </w:rPr>
-              <w:t>DS1</w:t>
+              <w:t>UI11</w:t>
             </w:r>
           </w:p>
         </w:tc>
@@ -7839,7 +8119,21 @@
                 <w:rFonts w:ascii="宋体" w:hAnsi="宋体" w:cs="宋体" w:hint="eastAsia"/>
                 <w:color w:val="000000"/>
               </w:rPr>
-              <w:t>MatchesDataTest</w:t>
+              <w:t>te</w:t>
+            </w:r>
+            <w:r>
+              <w:rPr>
+                <w:rFonts w:ascii="宋体" w:hAnsi="宋体" w:cs="宋体"/>
+                <w:color w:val="000000"/>
+              </w:rPr>
+              <w:t>st</w:t>
+            </w:r>
+            <w:r>
+              <w:rPr>
+                <w:rFonts w:ascii="宋体" w:hAnsi="宋体" w:cs="宋体" w:hint="eastAsia"/>
+                <w:color w:val="000000"/>
+              </w:rPr>
+              <w:t>TeamuiSelection</w:t>
             </w:r>
             <w:proofErr w:type="spellEnd"/>
           </w:p>
@@ -7880,7 +8174,7 @@
                 <w:rFonts w:ascii="宋体" w:hAnsi="宋体" w:cs="宋体" w:hint="eastAsia"/>
                 <w:color w:val="000000"/>
               </w:rPr>
-              <w:t>1</w:t>
+              <w:t>-</w:t>
             </w:r>
           </w:p>
         </w:tc>
@@ -7900,7 +8194,7 @@
                 <w:rFonts w:ascii="宋体" w:hAnsi="宋体" w:cs="宋体" w:hint="eastAsia"/>
                 <w:color w:val="000000"/>
               </w:rPr>
-              <w:t>1</w:t>
+              <w:t>-</w:t>
             </w:r>
           </w:p>
         </w:tc>
@@ -7920,7 +8214,7 @@
                 <w:rFonts w:ascii="宋体" w:hAnsi="宋体" w:cs="宋体" w:hint="eastAsia"/>
                 <w:color w:val="000000"/>
               </w:rPr>
-              <w:t>测试比赛数据读取是否正确</w:t>
+              <w:t>测试球队选择界面能否正常显示，能否跳转</w:t>
             </w:r>
           </w:p>
         </w:tc>
@@ -7945,8 +8239,7 @@
                 <w:rFonts w:ascii="宋体" w:hAnsi="宋体" w:cs="宋体" w:hint="eastAsia"/>
                 <w:color w:val="000000"/>
               </w:rPr>
-              <w:lastRenderedPageBreak/>
-              <w:t>DS2</w:t>
+              <w:t>UI12</w:t>
             </w:r>
           </w:p>
         </w:tc>
@@ -7967,7 +8260,21 @@
                 <w:rFonts w:ascii="宋体" w:hAnsi="宋体" w:cs="宋体" w:hint="eastAsia"/>
                 <w:color w:val="000000"/>
               </w:rPr>
-              <w:t>PlayersDataTest</w:t>
+              <w:t>te</w:t>
+            </w:r>
+            <w:r>
+              <w:rPr>
+                <w:rFonts w:ascii="宋体" w:hAnsi="宋体" w:cs="宋体"/>
+                <w:color w:val="000000"/>
+              </w:rPr>
+              <w:t>st</w:t>
+            </w:r>
+            <w:r>
+              <w:rPr>
+                <w:rFonts w:ascii="宋体" w:hAnsi="宋体" w:cs="宋体" w:hint="eastAsia"/>
+                <w:color w:val="000000"/>
+              </w:rPr>
+              <w:t>TeamuiInfo</w:t>
             </w:r>
             <w:proofErr w:type="spellEnd"/>
           </w:p>
@@ -8008,7 +8315,7 @@
                 <w:rFonts w:ascii="宋体" w:hAnsi="宋体" w:cs="宋体" w:hint="eastAsia"/>
                 <w:color w:val="000000"/>
               </w:rPr>
-              <w:t>89</w:t>
+              <w:t>-</w:t>
             </w:r>
           </w:p>
         </w:tc>
@@ -8028,7 +8335,7 @@
                 <w:rFonts w:ascii="宋体" w:hAnsi="宋体" w:cs="宋体" w:hint="eastAsia"/>
                 <w:color w:val="000000"/>
               </w:rPr>
-              <w:t>89</w:t>
+              <w:t>-</w:t>
             </w:r>
           </w:p>
         </w:tc>
@@ -8048,7 +8355,7 @@
                 <w:rFonts w:ascii="宋体" w:hAnsi="宋体" w:cs="宋体" w:hint="eastAsia"/>
                 <w:color w:val="000000"/>
               </w:rPr>
-              <w:t>测试球员数据读取是否正确</w:t>
+              <w:t>测试球队详细信息正常显示，内容是否对应、合理</w:t>
             </w:r>
           </w:p>
         </w:tc>
@@ -8073,6 +8380,260 @@
                 <w:rFonts w:ascii="宋体" w:hAnsi="宋体" w:cs="宋体" w:hint="eastAsia"/>
                 <w:color w:val="000000"/>
               </w:rPr>
+              <w:t>DS1</w:t>
+            </w:r>
+          </w:p>
+        </w:tc>
+        <w:tc>
+          <w:tcPr>
+            <w:tcW w:w="3260" w:type="dxa"/>
+          </w:tcPr>
+          <w:p>
+            <w:pPr>
+              <w:rPr>
+                <w:rFonts w:ascii="宋体" w:hAnsi="宋体" w:cs="宋体"/>
+                <w:color w:val="000000"/>
+              </w:rPr>
+            </w:pPr>
+            <w:proofErr w:type="spellStart"/>
+            <w:r>
+              <w:rPr>
+                <w:rFonts w:ascii="宋体" w:hAnsi="宋体" w:cs="宋体" w:hint="eastAsia"/>
+                <w:color w:val="000000"/>
+              </w:rPr>
+              <w:t>MatchesDataTest</w:t>
+            </w:r>
+            <w:proofErr w:type="spellEnd"/>
+          </w:p>
+        </w:tc>
+        <w:tc>
+          <w:tcPr>
+            <w:tcW w:w="851" w:type="dxa"/>
+          </w:tcPr>
+          <w:p>
+            <w:pPr>
+              <w:rPr>
+                <w:rFonts w:ascii="宋体" w:hAnsi="宋体" w:cs="宋体"/>
+                <w:color w:val="000000"/>
+              </w:rPr>
+            </w:pPr>
+            <w:r>
+              <w:rPr>
+                <w:rFonts w:ascii="宋体" w:hAnsi="宋体" w:cs="宋体" w:hint="eastAsia"/>
+                <w:color w:val="000000"/>
+              </w:rPr>
+              <w:t>通过</w:t>
+            </w:r>
+          </w:p>
+        </w:tc>
+        <w:tc>
+          <w:tcPr>
+            <w:tcW w:w="1276" w:type="dxa"/>
+          </w:tcPr>
+          <w:p>
+            <w:pPr>
+              <w:rPr>
+                <w:rFonts w:ascii="宋体" w:hAnsi="宋体" w:cs="宋体"/>
+                <w:color w:val="000000"/>
+              </w:rPr>
+            </w:pPr>
+            <w:r>
+              <w:rPr>
+                <w:rFonts w:ascii="宋体" w:hAnsi="宋体" w:cs="宋体" w:hint="eastAsia"/>
+                <w:color w:val="000000"/>
+              </w:rPr>
+              <w:t>1</w:t>
+            </w:r>
+          </w:p>
+        </w:tc>
+        <w:tc>
+          <w:tcPr>
+            <w:tcW w:w="1275" w:type="dxa"/>
+          </w:tcPr>
+          <w:p>
+            <w:pPr>
+              <w:rPr>
+                <w:rFonts w:ascii="宋体" w:hAnsi="宋体" w:cs="宋体"/>
+                <w:color w:val="000000"/>
+              </w:rPr>
+            </w:pPr>
+            <w:r>
+              <w:rPr>
+                <w:rFonts w:ascii="宋体" w:hAnsi="宋体" w:cs="宋体" w:hint="eastAsia"/>
+                <w:color w:val="000000"/>
+              </w:rPr>
+              <w:t>1</w:t>
+            </w:r>
+          </w:p>
+        </w:tc>
+        <w:tc>
+          <w:tcPr>
+            <w:tcW w:w="2268" w:type="dxa"/>
+          </w:tcPr>
+          <w:p>
+            <w:pPr>
+              <w:rPr>
+                <w:rFonts w:ascii="宋体" w:hAnsi="宋体" w:cs="宋体"/>
+                <w:color w:val="000000"/>
+              </w:rPr>
+            </w:pPr>
+            <w:r>
+              <w:rPr>
+                <w:rFonts w:ascii="宋体" w:hAnsi="宋体" w:cs="宋体" w:hint="eastAsia"/>
+                <w:color w:val="000000"/>
+              </w:rPr>
+              <w:t>测试比赛数据读取是否正确</w:t>
+            </w:r>
+          </w:p>
+        </w:tc>
+      </w:tr>
+      <w:tr>
+        <w:trPr>
+          <w:trHeight w:val="270"/>
+        </w:trPr>
+        <w:tc>
+          <w:tcPr>
+            <w:tcW w:w="817" w:type="dxa"/>
+          </w:tcPr>
+          <w:p>
+            <w:pPr>
+              <w:rPr>
+                <w:rFonts w:ascii="宋体" w:hAnsi="宋体" w:cs="宋体"/>
+                <w:color w:val="000000"/>
+              </w:rPr>
+            </w:pPr>
+            <w:r>
+              <w:rPr>
+                <w:rFonts w:ascii="宋体" w:hAnsi="宋体" w:cs="宋体" w:hint="eastAsia"/>
+                <w:color w:val="000000"/>
+              </w:rPr>
+              <w:t>DS2</w:t>
+            </w:r>
+          </w:p>
+        </w:tc>
+        <w:tc>
+          <w:tcPr>
+            <w:tcW w:w="3260" w:type="dxa"/>
+          </w:tcPr>
+          <w:p>
+            <w:pPr>
+              <w:rPr>
+                <w:rFonts w:ascii="宋体" w:hAnsi="宋体" w:cs="宋体"/>
+                <w:color w:val="000000"/>
+              </w:rPr>
+            </w:pPr>
+            <w:proofErr w:type="spellStart"/>
+            <w:r>
+              <w:rPr>
+                <w:rFonts w:ascii="宋体" w:hAnsi="宋体" w:cs="宋体" w:hint="eastAsia"/>
+                <w:color w:val="000000"/>
+              </w:rPr>
+              <w:t>PlayersDataTest</w:t>
+            </w:r>
+            <w:proofErr w:type="spellEnd"/>
+          </w:p>
+        </w:tc>
+        <w:tc>
+          <w:tcPr>
+            <w:tcW w:w="851" w:type="dxa"/>
+          </w:tcPr>
+          <w:p>
+            <w:pPr>
+              <w:rPr>
+                <w:rFonts w:ascii="宋体" w:hAnsi="宋体" w:cs="宋体"/>
+                <w:color w:val="000000"/>
+              </w:rPr>
+            </w:pPr>
+            <w:r>
+              <w:rPr>
+                <w:rFonts w:ascii="宋体" w:hAnsi="宋体" w:cs="宋体" w:hint="eastAsia"/>
+                <w:color w:val="000000"/>
+              </w:rPr>
+              <w:t>通过</w:t>
+            </w:r>
+          </w:p>
+        </w:tc>
+        <w:tc>
+          <w:tcPr>
+            <w:tcW w:w="1276" w:type="dxa"/>
+          </w:tcPr>
+          <w:p>
+            <w:pPr>
+              <w:rPr>
+                <w:rFonts w:ascii="宋体" w:hAnsi="宋体" w:cs="宋体"/>
+                <w:color w:val="000000"/>
+              </w:rPr>
+            </w:pPr>
+            <w:r>
+              <w:rPr>
+                <w:rFonts w:ascii="宋体" w:hAnsi="宋体" w:cs="宋体" w:hint="eastAsia"/>
+                <w:color w:val="000000"/>
+              </w:rPr>
+              <w:t>89</w:t>
+            </w:r>
+          </w:p>
+        </w:tc>
+        <w:tc>
+          <w:tcPr>
+            <w:tcW w:w="1275" w:type="dxa"/>
+          </w:tcPr>
+          <w:p>
+            <w:pPr>
+              <w:rPr>
+                <w:rFonts w:ascii="宋体" w:hAnsi="宋体" w:cs="宋体"/>
+                <w:color w:val="000000"/>
+              </w:rPr>
+            </w:pPr>
+            <w:r>
+              <w:rPr>
+                <w:rFonts w:ascii="宋体" w:hAnsi="宋体" w:cs="宋体" w:hint="eastAsia"/>
+                <w:color w:val="000000"/>
+              </w:rPr>
+              <w:t>89</w:t>
+            </w:r>
+          </w:p>
+        </w:tc>
+        <w:tc>
+          <w:tcPr>
+            <w:tcW w:w="2268" w:type="dxa"/>
+          </w:tcPr>
+          <w:p>
+            <w:pPr>
+              <w:rPr>
+                <w:rFonts w:ascii="宋体" w:hAnsi="宋体" w:cs="宋体"/>
+                <w:color w:val="000000"/>
+              </w:rPr>
+            </w:pPr>
+            <w:r>
+              <w:rPr>
+                <w:rFonts w:ascii="宋体" w:hAnsi="宋体" w:cs="宋体" w:hint="eastAsia"/>
+                <w:color w:val="000000"/>
+              </w:rPr>
+              <w:t>测试球员数据读取是否正确</w:t>
+            </w:r>
+          </w:p>
+        </w:tc>
+      </w:tr>
+      <w:tr>
+        <w:trPr>
+          <w:trHeight w:val="270"/>
+        </w:trPr>
+        <w:tc>
+          <w:tcPr>
+            <w:tcW w:w="817" w:type="dxa"/>
+          </w:tcPr>
+          <w:p>
+            <w:pPr>
+              <w:rPr>
+                <w:rFonts w:ascii="宋体" w:hAnsi="宋体" w:cs="宋体"/>
+                <w:color w:val="000000"/>
+              </w:rPr>
+            </w:pPr>
+            <w:r>
+              <w:rPr>
+                <w:rFonts w:ascii="宋体" w:hAnsi="宋体" w:cs="宋体" w:hint="eastAsia"/>
+                <w:color w:val="000000"/>
+              </w:rPr>
               <w:t>DS3</w:t>
             </w:r>
           </w:p>
@@ -8191,7 +8752,7 @@
       <w:pPr>
         <w:pStyle w:val="2"/>
       </w:pPr>
-      <w:bookmarkStart w:id="37" w:name="_Toc414646819"/>
+      <w:bookmarkStart w:id="37" w:name="_Toc414723105"/>
       <w:r>
         <w:t>集成测试用例</w:t>
       </w:r>
@@ -9905,7 +10466,7 @@
           <w:p>
             <w:pPr>
               <w:rPr>
-                <w:rFonts w:ascii="宋体" w:hAnsi="宋体" w:cs="宋体" w:hint="eastAsia"/>
+                <w:rFonts w:ascii="宋体" w:hAnsi="宋体" w:cs="宋体"/>
                 <w:color w:val="000000"/>
               </w:rPr>
             </w:pPr>
@@ -9925,7 +10486,7 @@
           <w:p>
             <w:pPr>
               <w:rPr>
-                <w:rFonts w:ascii="宋体" w:hAnsi="宋体" w:cs="宋体" w:hint="eastAsia"/>
+                <w:rFonts w:ascii="宋体" w:hAnsi="宋体" w:cs="宋体"/>
                 <w:color w:val="000000"/>
               </w:rPr>
             </w:pPr>
@@ -10293,7 +10854,7 @@
           <w:p>
             <w:pPr>
               <w:rPr>
-                <w:rFonts w:ascii="宋体" w:hAnsi="宋体" w:cs="宋体" w:hint="eastAsia"/>
+                <w:rFonts w:ascii="宋体" w:hAnsi="宋体" w:cs="宋体"/>
                 <w:color w:val="000000"/>
               </w:rPr>
             </w:pPr>
@@ -10320,7 +10881,7 @@
           <w:p>
             <w:pPr>
               <w:rPr>
-                <w:rFonts w:ascii="宋体" w:hAnsi="宋体" w:cs="宋体" w:hint="eastAsia"/>
+                <w:rFonts w:ascii="宋体" w:hAnsi="宋体" w:cs="宋体"/>
                 <w:color w:val="000000"/>
               </w:rPr>
             </w:pPr>
@@ -10493,7 +11054,7 @@
       <w:pPr>
         <w:pStyle w:val="2"/>
       </w:pPr>
-      <w:bookmarkStart w:id="38" w:name="_Toc414646820"/>
+      <w:bookmarkStart w:id="38" w:name="_Toc414723106"/>
       <w:r>
         <w:rPr>
           <w:rFonts w:hint="eastAsia"/>
@@ -11406,6 +11967,457 @@
         </w:tc>
       </w:tr>
     </w:tbl>
+    <w:p>
+      <w:pPr>
+        <w:pStyle w:val="2"/>
+      </w:pPr>
+      <w:bookmarkStart w:id="39" w:name="_Toc414723107"/>
+      <w:r>
+        <w:lastRenderedPageBreak/>
+        <w:t>性能测试</w:t>
+      </w:r>
+      <w:bookmarkEnd w:id="39"/>
+    </w:p>
+    <w:p>
+      <w:pPr>
+        <w:pStyle w:val="a9"/>
+        <w:keepNext/>
+      </w:pPr>
+      <w:r>
+        <w:t xml:space="preserve">Table </w:t>
+      </w:r>
+      <w:fldSimple w:instr=" SEQ Table \* ARABIC ">
+        <w:r>
+          <w:rPr>
+            <w:noProof/>
+          </w:rPr>
+          <w:t>1</w:t>
+        </w:r>
+      </w:fldSimple>
+      <w:r>
+        <w:t>示例数据时间</w:t>
+      </w:r>
+      <w:r>
+        <w:t>-</w:t>
+      </w:r>
+      <w:r>
+        <w:t>接口</w:t>
+      </w:r>
+      <w:r>
+        <w:rPr>
+          <w:rFonts w:hint="eastAsia"/>
+        </w:rPr>
+        <w:t>(</w:t>
+      </w:r>
+      <w:proofErr w:type="spellStart"/>
+      <w:r>
+        <w:t>getPlayerAnalysis</w:t>
+      </w:r>
+      <w:proofErr w:type="spellEnd"/>
+      <w:r>
+        <w:rPr>
+          <w:rFonts w:hint="eastAsia"/>
+        </w:rPr>
+        <w:t>)</w:t>
+      </w:r>
+      <w:r>
+        <w:t>访问次数表</w:t>
+      </w:r>
+    </w:p>
+    <w:tbl>
+      <w:tblPr>
+        <w:tblW w:w="0" w:type="auto"/>
+        <w:tblBorders>
+          <w:top w:val="single" w:sz="4" w:space="0" w:color="auto"/>
+          <w:left w:val="single" w:sz="4" w:space="0" w:color="auto"/>
+          <w:bottom w:val="single" w:sz="4" w:space="0" w:color="auto"/>
+          <w:right w:val="single" w:sz="4" w:space="0" w:color="auto"/>
+          <w:insideH w:val="single" w:sz="4" w:space="0" w:color="auto"/>
+          <w:insideV w:val="single" w:sz="4" w:space="0" w:color="auto"/>
+        </w:tblBorders>
+        <w:tblLook w:val="04A0" w:firstRow="1" w:lastRow="0" w:firstColumn="1" w:lastColumn="0" w:noHBand="0" w:noVBand="1"/>
+      </w:tblPr>
+      <w:tblGrid>
+        <w:gridCol w:w="4261"/>
+        <w:gridCol w:w="4261"/>
+      </w:tblGrid>
+      <w:tr>
+        <w:tc>
+          <w:tcPr>
+            <w:tcW w:w="4261" w:type="dxa"/>
+            <w:shd w:val="clear" w:color="auto" w:fill="auto"/>
+          </w:tcPr>
+          <w:p>
+            <w:r>
+              <w:rPr>
+                <w:rFonts w:hint="eastAsia"/>
+              </w:rPr>
+              <w:t>接口访问次数</w:t>
+            </w:r>
+          </w:p>
+        </w:tc>
+        <w:tc>
+          <w:tcPr>
+            <w:tcW w:w="4261" w:type="dxa"/>
+            <w:shd w:val="clear" w:color="auto" w:fill="auto"/>
+          </w:tcPr>
+          <w:p>
+            <w:r>
+              <w:rPr>
+                <w:rFonts w:hint="eastAsia"/>
+              </w:rPr>
+              <w:t>耗时（</w:t>
+            </w:r>
+            <w:r>
+              <w:rPr>
+                <w:rFonts w:hint="eastAsia"/>
+              </w:rPr>
+              <w:t>5</w:t>
+            </w:r>
+            <w:r>
+              <w:t>次测试</w:t>
+            </w:r>
+            <w:r>
+              <w:rPr>
+                <w:rFonts w:hint="eastAsia"/>
+              </w:rPr>
+              <w:t>耗时最大值上</w:t>
+            </w:r>
+            <w:r>
+              <w:rPr>
+                <w:rFonts w:hint="eastAsia"/>
+              </w:rPr>
+              <w:t>取整</w:t>
+            </w:r>
+            <w:r>
+              <w:t>）</w:t>
+            </w:r>
+            <w:r>
+              <w:t>/s</w:t>
+            </w:r>
+          </w:p>
+        </w:tc>
+      </w:tr>
+      <w:tr>
+        <w:tc>
+          <w:tcPr>
+            <w:tcW w:w="4261" w:type="dxa"/>
+            <w:shd w:val="clear" w:color="auto" w:fill="auto"/>
+          </w:tcPr>
+          <w:p>
+            <w:r>
+              <w:rPr>
+                <w:rFonts w:hint="eastAsia"/>
+              </w:rPr>
+              <w:t>10</w:t>
+            </w:r>
+          </w:p>
+        </w:tc>
+        <w:tc>
+          <w:tcPr>
+            <w:tcW w:w="4261" w:type="dxa"/>
+            <w:shd w:val="clear" w:color="auto" w:fill="auto"/>
+          </w:tcPr>
+          <w:p>
+            <w:r>
+              <w:rPr>
+                <w:rFonts w:hint="eastAsia"/>
+              </w:rPr>
+              <w:t>0.</w:t>
+            </w:r>
+            <w:r>
+              <w:t>0</w:t>
+            </w:r>
+            <w:r>
+              <w:rPr>
+                <w:rFonts w:hint="eastAsia"/>
+              </w:rPr>
+              <w:t>7</w:t>
+            </w:r>
+          </w:p>
+        </w:tc>
+      </w:tr>
+      <w:tr>
+        <w:tc>
+          <w:tcPr>
+            <w:tcW w:w="4261" w:type="dxa"/>
+            <w:shd w:val="clear" w:color="auto" w:fill="auto"/>
+          </w:tcPr>
+          <w:p>
+            <w:r>
+              <w:rPr>
+                <w:rFonts w:hint="eastAsia"/>
+              </w:rPr>
+              <w:t>100</w:t>
+            </w:r>
+          </w:p>
+        </w:tc>
+        <w:tc>
+          <w:tcPr>
+            <w:tcW w:w="4261" w:type="dxa"/>
+            <w:shd w:val="clear" w:color="auto" w:fill="auto"/>
+          </w:tcPr>
+          <w:p>
+            <w:r>
+              <w:rPr>
+                <w:rFonts w:hint="eastAsia"/>
+              </w:rPr>
+              <w:t>0.10</w:t>
+            </w:r>
+          </w:p>
+        </w:tc>
+      </w:tr>
+      <w:tr>
+        <w:tc>
+          <w:tcPr>
+            <w:tcW w:w="4261" w:type="dxa"/>
+            <w:shd w:val="clear" w:color="auto" w:fill="auto"/>
+          </w:tcPr>
+          <w:p>
+            <w:r>
+              <w:rPr>
+                <w:rFonts w:hint="eastAsia"/>
+              </w:rPr>
+              <w:t>2</w:t>
+            </w:r>
+            <w:r>
+              <w:t>00</w:t>
+            </w:r>
+          </w:p>
+        </w:tc>
+        <w:tc>
+          <w:tcPr>
+            <w:tcW w:w="4261" w:type="dxa"/>
+            <w:shd w:val="clear" w:color="auto" w:fill="auto"/>
+          </w:tcPr>
+          <w:p>
+            <w:r>
+              <w:rPr>
+                <w:rFonts w:hint="eastAsia"/>
+              </w:rPr>
+              <w:t>0.11</w:t>
+            </w:r>
+          </w:p>
+        </w:tc>
+      </w:tr>
+      <w:tr>
+        <w:tc>
+          <w:tcPr>
+            <w:tcW w:w="4261" w:type="dxa"/>
+            <w:shd w:val="clear" w:color="auto" w:fill="auto"/>
+          </w:tcPr>
+          <w:p>
+            <w:r>
+              <w:rPr>
+                <w:rFonts w:hint="eastAsia"/>
+              </w:rPr>
+              <w:t>4</w:t>
+            </w:r>
+            <w:r>
+              <w:t>00</w:t>
+            </w:r>
+          </w:p>
+        </w:tc>
+        <w:tc>
+          <w:tcPr>
+            <w:tcW w:w="4261" w:type="dxa"/>
+            <w:shd w:val="clear" w:color="auto" w:fill="auto"/>
+          </w:tcPr>
+          <w:p>
+            <w:r>
+              <w:t>0.19</w:t>
+            </w:r>
+          </w:p>
+        </w:tc>
+      </w:tr>
+      <w:tr>
+        <w:tc>
+          <w:tcPr>
+            <w:tcW w:w="4261" w:type="dxa"/>
+            <w:shd w:val="clear" w:color="auto" w:fill="auto"/>
+          </w:tcPr>
+          <w:p>
+            <w:r>
+              <w:rPr>
+                <w:rFonts w:hint="eastAsia"/>
+              </w:rPr>
+              <w:t>800</w:t>
+            </w:r>
+          </w:p>
+        </w:tc>
+        <w:tc>
+          <w:tcPr>
+            <w:tcW w:w="4261" w:type="dxa"/>
+            <w:shd w:val="clear" w:color="auto" w:fill="auto"/>
+          </w:tcPr>
+          <w:p>
+            <w:r>
+              <w:t>0.28</w:t>
+            </w:r>
+          </w:p>
+        </w:tc>
+      </w:tr>
+      <w:tr>
+        <w:tc>
+          <w:tcPr>
+            <w:tcW w:w="4261" w:type="dxa"/>
+            <w:shd w:val="clear" w:color="auto" w:fill="auto"/>
+          </w:tcPr>
+          <w:p>
+            <w:r>
+              <w:rPr>
+                <w:rFonts w:hint="eastAsia"/>
+              </w:rPr>
+              <w:t>1600</w:t>
+            </w:r>
+          </w:p>
+        </w:tc>
+        <w:tc>
+          <w:tcPr>
+            <w:tcW w:w="4261" w:type="dxa"/>
+            <w:shd w:val="clear" w:color="auto" w:fill="auto"/>
+          </w:tcPr>
+          <w:p>
+            <w:r>
+              <w:t>0.50</w:t>
+            </w:r>
+          </w:p>
+        </w:tc>
+      </w:tr>
+      <w:tr>
+        <w:tc>
+          <w:tcPr>
+            <w:tcW w:w="4261" w:type="dxa"/>
+            <w:shd w:val="clear" w:color="auto" w:fill="auto"/>
+          </w:tcPr>
+          <w:p>
+            <w:r>
+              <w:rPr>
+                <w:rFonts w:hint="eastAsia"/>
+              </w:rPr>
+              <w:t>3200</w:t>
+            </w:r>
+          </w:p>
+        </w:tc>
+        <w:tc>
+          <w:tcPr>
+            <w:tcW w:w="4261" w:type="dxa"/>
+            <w:shd w:val="clear" w:color="auto" w:fill="auto"/>
+          </w:tcPr>
+          <w:p>
+            <w:r>
+              <w:rPr>
+                <w:rFonts w:hint="eastAsia"/>
+              </w:rPr>
+              <w:t>0.9</w:t>
+            </w:r>
+            <w:r>
+              <w:t>0</w:t>
+            </w:r>
+          </w:p>
+        </w:tc>
+      </w:tr>
+      <w:tr>
+        <w:tc>
+          <w:tcPr>
+            <w:tcW w:w="4261" w:type="dxa"/>
+            <w:shd w:val="clear" w:color="auto" w:fill="auto"/>
+          </w:tcPr>
+          <w:p>
+            <w:r>
+              <w:rPr>
+                <w:rFonts w:hint="eastAsia"/>
+              </w:rPr>
+              <w:t>6</w:t>
+            </w:r>
+            <w:r>
+              <w:t>400</w:t>
+            </w:r>
+          </w:p>
+        </w:tc>
+        <w:tc>
+          <w:tcPr>
+            <w:tcW w:w="4261" w:type="dxa"/>
+            <w:shd w:val="clear" w:color="auto" w:fill="auto"/>
+          </w:tcPr>
+          <w:p>
+            <w:r>
+              <w:rPr>
+                <w:rFonts w:hint="eastAsia"/>
+              </w:rPr>
+              <w:t>1</w:t>
+            </w:r>
+            <w:r>
+              <w:t>.90</w:t>
+            </w:r>
+          </w:p>
+        </w:tc>
+      </w:tr>
+    </w:tbl>
+    <w:p/>
+    <w:p>
+      <w:pPr>
+        <w:keepNext/>
+      </w:pPr>
+      <w:r>
+        <w:rPr>
+          <w:noProof/>
+        </w:rPr>
+        <w:pict>
+          <v:shape id="图表 1" o:spid="_x0000_i1026" type="#_x0000_t75" style="width:360.75pt;height:216.75pt;visibility:visible" o:gfxdata="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">
+            <v:imagedata r:id="rId11" o:title=""/>
+            <o:lock v:ext="edit" aspectratio="f"/>
+          </v:shape>
+        </w:pict>
+      </w:r>
+    </w:p>
+    <w:p>
+      <w:pPr>
+        <w:pStyle w:val="a9"/>
+      </w:pPr>
+      <w:r>
+        <w:t xml:space="preserve">Figure </w:t>
+      </w:r>
+      <w:fldSimple w:instr=" SEQ Figure \* ARABIC ">
+        <w:r>
+          <w:rPr>
+            <w:noProof/>
+          </w:rPr>
+          <w:t>1</w:t>
+        </w:r>
+      </w:fldSimple>
+      <w:r>
+        <w:t>上表的线性回归分析</w:t>
+      </w:r>
+    </w:p>
+    <w:p>
+      <w:r>
+        <w:t>上述测试说明在频繁的界面跳转或</w:t>
+      </w:r>
+      <w:r>
+        <w:t>之后设计为</w:t>
+      </w:r>
+      <w:r>
+        <w:t>CS</w:t>
+      </w:r>
+      <w:r>
+        <w:t>模式产生的多用户访问，时间复杂</w:t>
+      </w:r>
+      <w:proofErr w:type="gramStart"/>
+      <w:r>
+        <w:t>度保持</w:t>
+      </w:r>
+      <w:proofErr w:type="gramEnd"/>
+      <w:r>
+        <w:t>在</w:t>
+      </w:r>
+      <w:r>
+        <w:t>O(n),,</w:t>
+      </w:r>
+      <w:r>
+        <w:t>满足《需求规格说明书》中的性能需求。</w:t>
+      </w:r>
+    </w:p>
     <w:p/>
     <w:p>
       <w:r>
@@ -11418,14 +12430,14 @@
         <w:widowControl/>
         <w:jc w:val="left"/>
       </w:pPr>
-      <w:bookmarkStart w:id="39" w:name="_Toc414646821"/>
+      <w:bookmarkStart w:id="40" w:name="_Toc414723108"/>
       <w:r>
         <w:rPr>
           <w:rFonts w:hint="eastAsia"/>
         </w:rPr>
         <w:t>缺陷报告</w:t>
       </w:r>
-      <w:bookmarkEnd w:id="39"/>
+      <w:bookmarkEnd w:id="40"/>
     </w:p>
     <w:tbl>
       <w:tblPr>
@@ -12152,6 +13164,13 @@
                 <w:color w:val="000000"/>
               </w:rPr>
             </w:pPr>
+            <w:r>
+              <w:rPr>
+                <w:rFonts w:ascii="宋体" w:hAnsi="宋体" w:cs="宋体"/>
+                <w:color w:val="000000"/>
+              </w:rPr>
+              <w:t>BL7</w:t>
+            </w:r>
           </w:p>
         </w:tc>
         <w:tc>
@@ -12165,6 +13184,13 @@
                 <w:color w:val="000000"/>
               </w:rPr>
             </w:pPr>
+            <w:r>
+              <w:rPr>
+                <w:rFonts w:ascii="宋体" w:hAnsi="宋体" w:cs="宋体"/>
+                <w:color w:val="000000"/>
+              </w:rPr>
+              <w:t>计算抢断率公式书写错误</w:t>
+            </w:r>
           </w:p>
         </w:tc>
         <w:tc>
@@ -12178,6 +13204,13 @@
                 <w:color w:val="000000"/>
               </w:rPr>
             </w:pPr>
+            <w:r>
+              <w:rPr>
+                <w:rFonts w:ascii="宋体" w:hAnsi="宋体" w:cs="宋体"/>
+                <w:color w:val="000000"/>
+              </w:rPr>
+              <w:t>中</w:t>
+            </w:r>
           </w:p>
         </w:tc>
         <w:tc>
@@ -12191,6 +13224,13 @@
                 <w:color w:val="000000"/>
               </w:rPr>
             </w:pPr>
+            <w:r>
+              <w:rPr>
+                <w:rFonts w:ascii="宋体" w:hAnsi="宋体" w:cs="宋体"/>
+                <w:color w:val="000000"/>
+              </w:rPr>
+              <w:t>刘瀚文</w:t>
+            </w:r>
           </w:p>
         </w:tc>
         <w:tc>
@@ -12204,6 +13244,13 @@
                 <w:color w:val="000000"/>
               </w:rPr>
             </w:pPr>
+            <w:r>
+              <w:rPr>
+                <w:rFonts w:ascii="宋体" w:hAnsi="宋体" w:cs="宋体"/>
+                <w:color w:val="000000"/>
+              </w:rPr>
+              <w:t>刘瀚文</w:t>
+            </w:r>
           </w:p>
         </w:tc>
         <w:tc>
@@ -12217,6 +13264,13 @@
                 <w:color w:val="000000"/>
               </w:rPr>
             </w:pPr>
+            <w:r>
+              <w:rPr>
+                <w:rFonts w:ascii="宋体" w:hAnsi="宋体" w:cs="宋体"/>
+                <w:color w:val="000000"/>
+              </w:rPr>
+              <w:t>已解决</w:t>
+            </w:r>
           </w:p>
         </w:tc>
       </w:tr>
@@ -12232,260 +13286,113 @@
         <w:widowControl/>
         <w:jc w:val="left"/>
       </w:pPr>
-      <w:bookmarkStart w:id="40" w:name="_Toc274664406"/>
-      <w:bookmarkStart w:id="41" w:name="_Toc406524289"/>
-      <w:bookmarkStart w:id="42" w:name="_Toc414646822"/>
+      <w:bookmarkStart w:id="41" w:name="_Toc274664406"/>
+      <w:bookmarkStart w:id="42" w:name="_Toc406524289"/>
+      <w:bookmarkStart w:id="43" w:name="_Toc414723109"/>
       <w:r>
         <w:rPr>
           <w:rFonts w:hint="eastAsia"/>
         </w:rPr>
         <w:t>测试结果分析</w:t>
       </w:r>
-      <w:bookmarkEnd w:id="40"/>
       <w:bookmarkEnd w:id="41"/>
       <w:bookmarkEnd w:id="42"/>
+      <w:bookmarkEnd w:id="43"/>
+    </w:p>
+    <w:p>
+      <w:pPr>
+        <w:pStyle w:val="3"/>
+      </w:pPr>
+      <w:r>
+        <w:rPr>
+          <w:rFonts w:hint="eastAsia"/>
+        </w:rPr>
+        <w:t>覆盖分析</w:t>
+      </w:r>
     </w:p>
     <w:p>
       <w:pPr>
         <w:pStyle w:val="a3"/>
-        <w:numPr>
-          <w:ilvl w:val="1"/>
-          <w:numId w:val="12"/>
-        </w:numPr>
-        <w:ind w:firstLineChars="0"/>
-      </w:pPr>
-      <w:r>
-        <w:rPr>
-          <w:rFonts w:hint="eastAsia"/>
-        </w:rPr>
-        <w:t>覆盖分析</w:t>
-      </w:r>
-    </w:p>
-    <w:tbl>
-      <w:tblPr>
-        <w:tblW w:w="8587" w:type="dxa"/>
-        <w:tblBorders>
-          <w:top w:val="single" w:sz="4" w:space="0" w:color="auto"/>
-          <w:left w:val="single" w:sz="4" w:space="0" w:color="auto"/>
-          <w:bottom w:val="single" w:sz="4" w:space="0" w:color="auto"/>
-          <w:right w:val="single" w:sz="4" w:space="0" w:color="auto"/>
-          <w:insideH w:val="single" w:sz="4" w:space="0" w:color="auto"/>
-          <w:insideV w:val="single" w:sz="4" w:space="0" w:color="auto"/>
-        </w:tblBorders>
-        <w:tblLayout w:type="fixed"/>
-        <w:tblLook w:val="04A0" w:firstRow="1" w:lastRow="0" w:firstColumn="1" w:lastColumn="0" w:noHBand="0" w:noVBand="1"/>
-      </w:tblPr>
-      <w:tblGrid>
-        <w:gridCol w:w="1717"/>
-        <w:gridCol w:w="1717"/>
-        <w:gridCol w:w="1717"/>
-        <w:gridCol w:w="1257"/>
-        <w:gridCol w:w="2179"/>
-      </w:tblGrid>
-      <w:tr>
-        <w:trPr>
-          <w:trHeight w:val="364"/>
-        </w:trPr>
-        <w:tc>
-          <w:tcPr>
-            <w:tcW w:w="1717" w:type="dxa"/>
-          </w:tcPr>
-          <w:p>
-            <w:pPr>
-              <w:pStyle w:val="a3"/>
-              <w:ind w:firstLineChars="0" w:firstLine="0"/>
-            </w:pPr>
-            <w:r>
-              <w:rPr>
-                <w:rFonts w:hint="eastAsia"/>
-              </w:rPr>
-              <w:t>需求</w:t>
-            </w:r>
-            <w:r>
-              <w:rPr>
-                <w:rFonts w:hint="eastAsia"/>
-              </w:rPr>
-              <w:t>/</w:t>
-            </w:r>
-            <w:r>
-              <w:rPr>
-                <w:rFonts w:hint="eastAsia"/>
-              </w:rPr>
-              <w:t>功能</w:t>
-            </w:r>
-          </w:p>
-        </w:tc>
-        <w:tc>
-          <w:tcPr>
-            <w:tcW w:w="1717" w:type="dxa"/>
-          </w:tcPr>
-          <w:p>
-            <w:pPr>
-              <w:pStyle w:val="a3"/>
-              <w:ind w:firstLineChars="0" w:firstLine="0"/>
-            </w:pPr>
-            <w:r>
-              <w:rPr>
-                <w:rFonts w:hint="eastAsia"/>
-              </w:rPr>
-              <w:t>用例个数</w:t>
-            </w:r>
-          </w:p>
-        </w:tc>
-        <w:tc>
-          <w:tcPr>
-            <w:tcW w:w="1717" w:type="dxa"/>
-          </w:tcPr>
-          <w:p>
-            <w:pPr>
-              <w:pStyle w:val="a3"/>
-              <w:ind w:firstLineChars="0" w:firstLine="0"/>
-            </w:pPr>
-            <w:r>
-              <w:rPr>
-                <w:rFonts w:hint="eastAsia"/>
-              </w:rPr>
-              <w:t>执行个数</w:t>
-            </w:r>
-          </w:p>
-        </w:tc>
-        <w:tc>
-          <w:tcPr>
-            <w:tcW w:w="1257" w:type="dxa"/>
-          </w:tcPr>
-          <w:p>
-            <w:pPr>
-              <w:pStyle w:val="a3"/>
-              <w:ind w:firstLineChars="0" w:firstLine="0"/>
-            </w:pPr>
-            <w:r>
-              <w:rPr>
-                <w:rFonts w:hint="eastAsia"/>
-              </w:rPr>
-              <w:t>未执行</w:t>
-            </w:r>
-          </w:p>
-        </w:tc>
-        <w:tc>
-          <w:tcPr>
-            <w:tcW w:w="2179" w:type="dxa"/>
-          </w:tcPr>
-          <w:p>
-            <w:pPr>
-              <w:pStyle w:val="a3"/>
-              <w:ind w:firstLineChars="0" w:firstLine="0"/>
-            </w:pPr>
-            <w:r>
-              <w:rPr>
-                <w:rFonts w:hint="eastAsia"/>
-              </w:rPr>
-              <w:t>未</w:t>
-            </w:r>
-            <w:r>
-              <w:rPr>
-                <w:rFonts w:hint="eastAsia"/>
-              </w:rPr>
-              <w:t>/</w:t>
-            </w:r>
-            <w:r>
-              <w:rPr>
-                <w:rFonts w:hint="eastAsia"/>
-              </w:rPr>
-              <w:t>漏测分析原因</w:t>
-            </w:r>
-          </w:p>
-        </w:tc>
-      </w:tr>
-      <w:tr>
-        <w:trPr>
-          <w:trHeight w:val="364"/>
-        </w:trPr>
-        <w:tc>
-          <w:tcPr>
-            <w:tcW w:w="1717" w:type="dxa"/>
-          </w:tcPr>
-          <w:p>
-            <w:pPr>
-              <w:pStyle w:val="a3"/>
-              <w:ind w:firstLineChars="0" w:firstLine="0"/>
-            </w:pPr>
-            <w:r>
-              <w:t>4</w:t>
-            </w:r>
-          </w:p>
-        </w:tc>
-        <w:tc>
-          <w:tcPr>
-            <w:tcW w:w="1717" w:type="dxa"/>
-          </w:tcPr>
-          <w:p>
-            <w:pPr>
-              <w:pStyle w:val="a3"/>
-              <w:ind w:firstLineChars="0" w:firstLine="0"/>
-            </w:pPr>
-            <w:r>
-              <w:t>4</w:t>
-            </w:r>
-          </w:p>
-        </w:tc>
-        <w:tc>
-          <w:tcPr>
-            <w:tcW w:w="1717" w:type="dxa"/>
-          </w:tcPr>
-          <w:p>
-            <w:pPr>
-              <w:pStyle w:val="a3"/>
-              <w:ind w:firstLineChars="0" w:firstLine="0"/>
-            </w:pPr>
-            <w:r>
-              <w:t>4</w:t>
-            </w:r>
-          </w:p>
-        </w:tc>
-        <w:tc>
-          <w:tcPr>
-            <w:tcW w:w="1257" w:type="dxa"/>
-          </w:tcPr>
-          <w:p>
-            <w:pPr>
-              <w:pStyle w:val="a3"/>
-              <w:ind w:firstLineChars="0" w:firstLine="0"/>
-            </w:pPr>
-            <w:r>
-              <w:t>0</w:t>
-            </w:r>
-          </w:p>
-        </w:tc>
-        <w:tc>
-          <w:tcPr>
-            <w:tcW w:w="2179" w:type="dxa"/>
-          </w:tcPr>
-          <w:p>
-            <w:pPr>
-              <w:pStyle w:val="a3"/>
-              <w:ind w:firstLineChars="0" w:firstLine="0"/>
-            </w:pPr>
-            <w:r>
-              <w:t>——</w:t>
-            </w:r>
-          </w:p>
-        </w:tc>
-      </w:tr>
-    </w:tbl>
-    <w:p>
-      <w:pPr>
-        <w:pStyle w:val="a3"/>
+        <w:keepNext/>
         <w:ind w:left="780" w:firstLineChars="0" w:firstLine="0"/>
       </w:pPr>
+      <w:r>
+        <w:rPr>
+          <w:noProof/>
+        </w:rPr>
+        <w:pict>
+          <v:shape id="图片 1" o:spid="_x0000_i1027" type="#_x0000_t75" style="width:381pt;height:200.25pt;visibility:visible;mso-wrap-style:square">
+            <v:imagedata r:id="rId12" o:title="" croptop="8902f" cropbottom="6061f" cropleft="1301f" cropright="4140f"/>
+          </v:shape>
+        </w:pict>
+      </w:r>
     </w:p>
     <w:p>
       <w:pPr>
-        <w:pStyle w:val="a3"/>
-        <w:numPr>
-          <w:ilvl w:val="1"/>
-          <w:numId w:val="12"/>
-        </w:numPr>
-        <w:ind w:firstLineChars="0"/>
+        <w:pStyle w:val="a9"/>
+      </w:pPr>
+      <w:bookmarkStart w:id="44" w:name="_Ref414724994"/>
+      <w:r>
+        <w:t xml:space="preserve">Figure </w:t>
+      </w:r>
+      <w:fldSimple w:instr=" SEQ Figure \* ARABIC ">
+        <w:r>
+          <w:rPr>
+            <w:noProof/>
+          </w:rPr>
+          <w:t>2</w:t>
+        </w:r>
+      </w:fldSimple>
+      <w:r>
+        <w:t>Emma</w:t>
+      </w:r>
+      <w:r>
+        <w:t>插件的分支覆盖度分析</w:t>
+      </w:r>
+      <w:bookmarkEnd w:id="44"/>
+    </w:p>
+    <w:p>
+      <w:pPr>
+        <w:rPr>
+          <w:rFonts w:hint="eastAsia"/>
+        </w:rPr>
+      </w:pPr>
+      <w:r>
+        <w:t>由</w:t>
+      </w:r>
+      <w:r>
+        <w:fldChar w:fldCharType="begin"/>
+      </w:r>
+      <w:r>
+        <w:instrText xml:space="preserve"> REF _Ref414724994 \p \h </w:instrText>
+      </w:r>
+      <w:r>
+        <w:fldChar w:fldCharType="separate"/>
+      </w:r>
+      <w:proofErr w:type="gramStart"/>
+      <w:r>
+        <w:rPr>
+          <w:rFonts w:hint="eastAsia"/>
+        </w:rPr>
+        <w:t>上方</w:t>
+      </w:r>
+      <w:proofErr w:type="gramEnd"/>
+      <w:r>
+        <w:fldChar w:fldCharType="end"/>
+      </w:r>
+      <w:r>
+        <w:t>截图得，缺陷集中的数据层与逻辑层分支覆盖率达到</w:t>
+      </w:r>
+      <w:r>
+        <w:t>75%</w:t>
+      </w:r>
+      <w:r>
+        <w:t>以上，达到预期测试目的。</w:t>
+      </w:r>
+    </w:p>
+    <w:p>
+      <w:pPr>
+        <w:pStyle w:val="3"/>
       </w:pPr>
       <w:r>
         <w:rPr>
@@ -12727,7 +13634,7 @@
               <w:ind w:firstLineChars="0" w:firstLine="0"/>
             </w:pPr>
             <w:r>
-              <w:t>3</w:t>
+              <w:t>4</w:t>
             </w:r>
           </w:p>
         </w:tc>
@@ -12755,7 +13662,7 @@
               <w:ind w:firstLineChars="0" w:firstLine="0"/>
             </w:pPr>
             <w:r>
-              <w:t>4</w:t>
+              <w:t>5</w:t>
             </w:r>
           </w:p>
         </w:tc>
@@ -12768,18 +13675,19 @@
         <w:spacing w:before="0" w:after="0" w:line="360" w:lineRule="auto"/>
         <w:jc w:val="left"/>
       </w:pPr>
-      <w:bookmarkStart w:id="43" w:name="_Toc274664407"/>
-      <w:bookmarkStart w:id="44" w:name="_Toc406524290"/>
-      <w:bookmarkStart w:id="45" w:name="_Toc414646823"/>
+      <w:bookmarkStart w:id="45" w:name="_Toc274664407"/>
+      <w:bookmarkStart w:id="46" w:name="_Toc406524290"/>
+      <w:bookmarkStart w:id="47" w:name="_Toc414723110"/>
       <w:r>
         <w:rPr>
           <w:rFonts w:hint="eastAsia"/>
         </w:rPr>
+        <w:lastRenderedPageBreak/>
         <w:t>综合评价</w:t>
       </w:r>
-      <w:bookmarkEnd w:id="43"/>
-      <w:bookmarkEnd w:id="44"/>
       <w:bookmarkEnd w:id="45"/>
+      <w:bookmarkEnd w:id="46"/>
+      <w:bookmarkEnd w:id="47"/>
     </w:p>
     <w:p>
       <w:pPr>
@@ -12818,7 +13726,7 @@
     </w:p>
     <w:p/>
     <w:sectPr>
-      <w:headerReference w:type="default" r:id="rId11"/>
+      <w:headerReference w:type="default" r:id="rId13"/>
       <w:pgSz w:w="11906" w:h="16838"/>
       <w:pgMar w:top="1440" w:right="1800" w:bottom="1440" w:left="1800" w:header="851" w:footer="992" w:gutter="0"/>
       <w:cols w:space="720"/>
@@ -14604,6 +15512,20 @@
       <w:szCs w:val="18"/>
     </w:rPr>
   </w:style>
+  <w:style w:type="paragraph" w:styleId="a9">
+    <w:name w:val="caption"/>
+    <w:basedOn w:val="a"/>
+    <w:next w:val="a"/>
+    <w:uiPriority w:val="35"/>
+    <w:unhideWhenUsed/>
+    <w:qFormat/>
+    <w:rsid w:val="00A16120"/>
+    <w:rPr>
+      <w:rFonts w:ascii="Cambria" w:eastAsia="黑体" w:hAnsi="Cambria"/>
+      <w:sz w:val="20"/>
+      <w:szCs w:val="20"/>
+    </w:rPr>
+  </w:style>
 </w:styles>
 </file>
 
@@ -14913,7 +15835,7 @@
 </file>
 
 <file path=customXml/itemProps2.xml><?xml version="1.0" encoding="utf-8"?>
-<ds:datastoreItem xmlns:ds="http://schemas.openxmlformats.org/officeDocument/2006/customXml" ds:itemID="{085D7252-2A18-4BD6-8998-B54F37BE3EE9}">
+<ds:datastoreItem xmlns:ds="http://schemas.openxmlformats.org/officeDocument/2006/customXml" ds:itemID="{1C7ED0C1-A20A-45EF-93C0-17661485DC8C}">
   <ds:schemaRefs>
     <ds:schemaRef ds:uri="http://schemas.openxmlformats.org/officeDocument/2006/bibliography"/>
   </ds:schemaRefs>

</xml_diff>